<commit_message>
working out some scale heights to compare to FH 2016
</commit_message>
<xml_diff>
--- a/Cooling_Layer_Experiment.docx
+++ b/Cooling_Layer_Experiment.docx
@@ -1834,7 +1834,15 @@
         <w:t xml:space="preserve"> that the entropy deficit </w:t>
       </w:r>
       <w:r>
-        <w:t>of granules is determined by the requirement that  g S’/</w:t>
+        <w:t xml:space="preserve">of granules is determined by the requirement </w:t>
+      </w:r>
+      <w:proofErr w:type="gramStart"/>
+      <w:r>
+        <w:t>that  g</w:t>
+      </w:r>
+      <w:proofErr w:type="gramEnd"/>
+      <w:r>
+        <w:t xml:space="preserve"> S’/</w:t>
       </w:r>
       <w:proofErr w:type="spellStart"/>
       <w:r>
@@ -1849,12 +1857,40 @@
       <w:pPr>
         <w:pStyle w:val="ListParagraph"/>
         <w:numPr>
+          <w:ilvl w:val="1"/>
+          <w:numId w:val="1"/>
+        </w:numPr>
+        <w:rPr>
+          <w:i/>
+          <w:iCs/>
+        </w:rPr>
+      </w:pPr>
+      <w:r>
+        <w:rPr>
+          <w:i/>
+          <w:iCs/>
+        </w:rPr>
+        <w:t xml:space="preserve">By using a top conductive boundary layer, we are thus driving the system with entropy perturbations that have nothing to do with what we would expect </w:t>
+      </w:r>
+      <w:r>
+        <w:rPr>
+          <w:i/>
+          <w:iCs/>
+        </w:rPr>
+        <w:t xml:space="preserve">for the top fluid parcels at the driving scale. </w:t>
+      </w:r>
+    </w:p>
+    <w:p>
+      <w:pPr>
+        <w:pStyle w:val="ListParagraph"/>
+        <w:numPr>
           <w:ilvl w:val="0"/>
           <w:numId w:val="1"/>
         </w:numPr>
       </w:pPr>
       <w:proofErr w:type="spellStart"/>
       <w:r>
+        <w:lastRenderedPageBreak/>
         <w:t>Hotta</w:t>
       </w:r>
       <w:proofErr w:type="spellEnd"/>
@@ -1893,32 +1929,35 @@
         </w:numPr>
       </w:pPr>
       <w:r>
-        <w:t>Using a conductive top boundary layer is not inherently bad (it still represents a cooling layer of some sort) but it causes some major problems:</w:t>
-      </w:r>
-    </w:p>
-    <w:p>
-      <w:pPr>
-        <w:pStyle w:val="ListParagraph"/>
-        <w:numPr>
-          <w:ilvl w:val="1"/>
-          <w:numId w:val="1"/>
-        </w:numPr>
-      </w:pPr>
-      <w:r>
-        <w:lastRenderedPageBreak/>
-        <w:t xml:space="preserve">FH2016 seem to show that the thermal boundary layer width sets the convective length-scale. This is not what we would expect, given the observation of granulation (we don’t see convection on the 30-km scale). Therefore, the conductive cooling layer may have serious differences with a “true” cooling layer. </w:t>
-      </w:r>
-    </w:p>
-    <w:p>
-      <w:pPr>
-        <w:pStyle w:val="ListParagraph"/>
-        <w:numPr>
-          <w:ilvl w:val="1"/>
-          <w:numId w:val="1"/>
-        </w:numPr>
-      </w:pPr>
-      <w:r>
-        <w:t xml:space="preserve">The width of the cooling layer cannot be set a priori. Some authors thus have cooling layers bigger than the top </w:t>
+        <w:t>FH2016 nicely show that t</w:t>
+      </w:r>
+      <w:r>
+        <w:t>o scale into a diffusion-free limit</w:t>
+      </w:r>
+      <w:r>
+        <w:t xml:space="preserve"> (wherein the total volume-integrated KE is independent of the Rayleigh number)</w:t>
+      </w:r>
+      <w:r>
+        <w:t xml:space="preserve">, one needs to increase </w:t>
+      </w:r>
+      <w:proofErr w:type="spellStart"/>
+      <w:r>
+        <w:t>Ra_F</w:t>
+      </w:r>
+      <w:proofErr w:type="spellEnd"/>
+      <w:r>
+        <w:t>, which simultaneously decreases the cooling layer width.</w:t>
+      </w:r>
+      <w:r>
+        <w:t xml:space="preserve"> It is interesting that for </w:t>
+      </w:r>
+      <w:proofErr w:type="spellStart"/>
+      <w:r>
+        <w:t>N_rho</w:t>
+      </w:r>
+      <w:proofErr w:type="spellEnd"/>
+      <w:r>
+        <w:t xml:space="preserve"> = 2, 3, 4, </w:t>
       </w:r>
       <w:proofErr w:type="spellStart"/>
       <w:r>
@@ -1926,46 +1965,7 @@
       </w:r>
       <w:proofErr w:type="spellEnd"/>
       <w:r>
-        <w:t xml:space="preserve">, some commensurate, some smaller, and most probably don’t work out which. </w:t>
-      </w:r>
-      <w:r>
-        <w:t xml:space="preserve">The consequences of cooling layers different from the top </w:t>
-      </w:r>
-      <w:proofErr w:type="spellStart"/>
-      <w:r>
-        <w:t>H_rho</w:t>
-      </w:r>
-      <w:proofErr w:type="spellEnd"/>
-      <w:r>
-        <w:t xml:space="preserve"> </w:t>
-      </w:r>
-      <w:proofErr w:type="gramStart"/>
-      <w:r>
-        <w:t>are</w:t>
-      </w:r>
-      <w:proofErr w:type="gramEnd"/>
-      <w:r>
-        <w:t xml:space="preserve"> unknown. </w:t>
-      </w:r>
-    </w:p>
-    <w:p>
-      <w:pPr>
-        <w:pStyle w:val="ListParagraph"/>
-        <w:numPr>
-          <w:ilvl w:val="1"/>
-          <w:numId w:val="1"/>
-        </w:numPr>
-      </w:pPr>
-      <w:r>
-        <w:t xml:space="preserve">To scale into a diffusion-free limit, one needs to increase </w:t>
-      </w:r>
-      <w:proofErr w:type="spellStart"/>
-      <w:r>
-        <w:t>Ra_F</w:t>
-      </w:r>
-      <w:proofErr w:type="spellEnd"/>
-      <w:r>
-        <w:t xml:space="preserve">, which simultaneously decreases the cooling layer width. If you drive things harder, you also concentrate that driving at smaller scales. This is a confusing walk to the diffusion-free limit. </w:t>
+        <w:t xml:space="preserve"> at the top = 50,10,5 Mm. At Ra ~ 10^5, where the cases enter the asymptotic regime, the conductive boundary layer width is ~20, 12, 8 Mm. Thus, the asymptotic regime seems defined by the place the conductive boundary layer thickness is less than the top-most density scale height. </w:t>
       </w:r>
     </w:p>
     <w:p>
@@ -2105,7 +2105,10 @@
         </w:rPr>
       </w:pPr>
       <w:r>
-        <w:t xml:space="preserve">Don’t do this in a box because I don’t know how to use Dedalus, and because we’re investigating partly global-scale motions, which should be sensitive to the box size. Do a spherical shell in Rayleigh, it’s not that much more expensive. </w:t>
+        <w:t>Don’t do this in a box because I don’t know how to use Dedalus, and because we’re investigating partly global-scale motions, which should be sensitive to the box size. Do a spherical shell in Rayleigh</w:t>
+      </w:r>
+      <w:r>
+        <w:t xml:space="preserve">. </w:t>
       </w:r>
     </w:p>
     <w:p>
@@ -2216,89 +2219,83 @@
         <w:t xml:space="preserve">Define </w:t>
       </w:r>
       <w:r>
-        <w:t>a flux</w:t>
-      </w:r>
-      <w:r>
-        <w:t xml:space="preserve"> Rayleigh number by the total flux driven through the system, and </w:t>
+        <w:t xml:space="preserve">the flux Rayleigh number as we have been, but integrate Q(r) – C(r) now.  </w:t>
+      </w:r>
+    </w:p>
+    <w:p>
+      <w:pPr>
+        <w:pStyle w:val="ListParagraph"/>
+        <w:numPr>
+          <w:ilvl w:val="1"/>
+          <w:numId w:val="1"/>
+        </w:numPr>
+        <w:rPr>
+          <w:b/>
+          <w:bCs/>
+        </w:rPr>
+      </w:pPr>
+      <w:r>
+        <w:t xml:space="preserve">Crank up the Rayleigh number, investigate scales of motion, </w:t>
+      </w:r>
+      <w:proofErr w:type="spellStart"/>
+      <w:r>
+        <w:t>KE_tot</w:t>
+      </w:r>
+      <w:proofErr w:type="spellEnd"/>
+      <w:r>
+        <w:t>, turbulent free fall, entropy drop</w:t>
+      </w:r>
+      <w:r>
+        <w:t xml:space="preserve">, mixing length assumptions. </w:t>
+      </w:r>
+      <w:r>
+        <w:t xml:space="preserve"> </w:t>
+      </w:r>
+    </w:p>
+    <w:p>
+      <w:pPr>
+        <w:pStyle w:val="ListParagraph"/>
+        <w:numPr>
+          <w:ilvl w:val="0"/>
+          <w:numId w:val="1"/>
+        </w:numPr>
+        <w:rPr>
+          <w:b/>
+          <w:bCs/>
+        </w:rPr>
+      </w:pPr>
+      <w:r>
+        <w:t xml:space="preserve">The </w:t>
+      </w:r>
+      <w:r>
+        <w:t>results of Stein/</w:t>
+      </w:r>
+      <w:proofErr w:type="spellStart"/>
+      <w:r>
+        <w:t>Nordlund</w:t>
+      </w:r>
+      <w:proofErr w:type="spellEnd"/>
+      <w:r>
+        <w:t xml:space="preserve"> + solar granulation suggest that the actual width of the cooling layer doesn’t matter</w:t>
+      </w:r>
+      <w:r>
+        <w:t xml:space="preserve">, since it’s way thinner 1 Mm. </w:t>
+      </w:r>
+      <w:r>
+        <w:t xml:space="preserve">But it </w:t>
       </w:r>
       <w:r>
         <w:rPr>
           <w:i/>
           <w:iCs/>
         </w:rPr>
-        <w:t>system scale</w:t>
-      </w:r>
-      <w:r>
-        <w:t xml:space="preserve"> H. </w:t>
-      </w:r>
-    </w:p>
-    <w:p>
-      <w:pPr>
-        <w:pStyle w:val="ListParagraph"/>
-        <w:numPr>
-          <w:ilvl w:val="1"/>
-          <w:numId w:val="1"/>
-        </w:numPr>
-        <w:rPr>
-          <w:b/>
-          <w:bCs/>
-        </w:rPr>
-      </w:pPr>
-      <w:r>
-        <w:t xml:space="preserve">Crank up the Rayleigh number, investigate scales of motion, </w:t>
-      </w:r>
-      <w:proofErr w:type="spellStart"/>
-      <w:r>
-        <w:t>KE_tot</w:t>
-      </w:r>
-      <w:proofErr w:type="spellEnd"/>
-      <w:r>
-        <w:t xml:space="preserve">, turbulent free fall, entropy drops </w:t>
-      </w:r>
-      <w:proofErr w:type="spellStart"/>
-      <w:r>
-        <w:t>etc</w:t>
-      </w:r>
-      <w:proofErr w:type="spellEnd"/>
-      <w:r>
-        <w:t xml:space="preserve"> (similar to FH2016). </w:t>
-      </w:r>
-    </w:p>
-    <w:p>
-      <w:pPr>
-        <w:pStyle w:val="ListParagraph"/>
-        <w:numPr>
-          <w:ilvl w:val="0"/>
-          <w:numId w:val="1"/>
-        </w:numPr>
-        <w:rPr>
-          <w:b/>
-          <w:bCs/>
-        </w:rPr>
-      </w:pPr>
-      <w:r>
-        <w:t xml:space="preserve">The </w:t>
-      </w:r>
-      <w:r>
-        <w:t>results of Stein/</w:t>
-      </w:r>
-      <w:proofErr w:type="spellStart"/>
-      <w:r>
-        <w:t>Nordlund</w:t>
-      </w:r>
-      <w:proofErr w:type="spellEnd"/>
-      <w:r>
-        <w:t xml:space="preserve"> + solar granulation suggest that the actual width of the cooling layer doesn’t matter (it’s infinitely thin). But it </w:t>
-      </w:r>
-      <w:r>
-        <w:rPr>
-          <w:i/>
-          <w:iCs/>
-        </w:rPr>
         <w:t>might</w:t>
       </w:r>
       <w:r>
-        <w:t xml:space="preserve"> matter that it’s at least less than the granular scale (the top scale height). Then again, I’m not convinced that matters either. So, experiment 2:</w:t>
+        <w:t xml:space="preserve"> matter that it’s at least less than the granular scale (the top scale height</w:t>
+      </w:r>
+      <w:r>
+        <w:t xml:space="preserve">). </w:t>
       </w:r>
     </w:p>
     <w:p>

</xml_diff>

<commit_message>
send this cooling layer stuff to Nic
</commit_message>
<xml_diff>
--- a/Cooling_Layer_Experiment.docx
+++ b/Cooling_Layer_Experiment.docx
@@ -229,27 +229,31 @@
         <w:t>of the MLT picture of convection remains untested numerically. This is because stratified convection simulations are run with spurious preferred length-scales: the box-scale (</w:t>
       </w:r>
       <w:r>
-        <w:t xml:space="preserve">in </w:t>
-      </w:r>
-      <w:proofErr w:type="spellStart"/>
-      <w:r>
-        <w:t>many</w:t>
-      </w:r>
-      <w:r>
-        <w:t>local</w:t>
-      </w:r>
-      <w:proofErr w:type="spellEnd"/>
-      <w:r>
-        <w:t xml:space="preserve"> models, if the box isn’t big enough) and the depth of the </w:t>
+        <w:t>in many</w:t>
+      </w:r>
+      <w:r>
+        <w:t xml:space="preserve"> </w:t>
+      </w:r>
+      <w:r>
+        <w:t xml:space="preserve">local models, if the box isn’t big enough) and the depth of the </w:t>
       </w:r>
       <w:r>
         <w:t xml:space="preserve">conductive </w:t>
       </w:r>
       <w:r>
-        <w:t>thermal boundary layer at either end (all models</w:t>
-      </w:r>
-      <w:r>
-        <w:t>, both local and global, that I am aware of have such a conductive boundary layer</w:t>
+        <w:t>thermal boundary layer at either end (</w:t>
+      </w:r>
+      <w:r>
+        <w:t xml:space="preserve">almost </w:t>
+      </w:r>
+      <w:r>
+        <w:t>all models</w:t>
+      </w:r>
+      <w:r>
+        <w:t>---except the ones with top radiative MHD---</w:t>
+      </w:r>
+      <w:r>
+        <w:t>both local and global, that I am aware of have such a conductive boundary layer</w:t>
       </w:r>
       <w:r>
         <w:t xml:space="preserve">). </w:t>
@@ -276,24 +280,27 @@
         <w:t>be driven,</w:t>
       </w:r>
       <w:r>
-        <w:t xml:space="preserve"> at least for the Sun. </w:t>
+        <w:t xml:space="preserve"> at least for the Sun</w:t>
+      </w:r>
+      <w:r>
+        <w:t xml:space="preserve">; possibly </w:t>
+      </w:r>
+      <w:proofErr w:type="spellStart"/>
+      <w:r>
+        <w:t>all stars</w:t>
+      </w:r>
+      <w:proofErr w:type="spellEnd"/>
+      <w:r>
+        <w:t xml:space="preserve">, if my understanding of low-mass structure was more complete. </w:t>
       </w:r>
     </w:p>
     <w:p/>
     <w:p>
       <w:r>
-        <w:t xml:space="preserve">But first, </w:t>
-      </w:r>
-      <w:proofErr w:type="spellStart"/>
-      <w:r>
-        <w:t>h</w:t>
-      </w:r>
-      <w:r>
-        <w:t>ere is</w:t>
-      </w:r>
-      <w:proofErr w:type="spellEnd"/>
-      <w:r>
-        <w:t xml:space="preserve"> how MLT arrives at its </w:t>
+        <w:t>But first, h</w:t>
+      </w:r>
+      <w:r>
+        <w:t xml:space="preserve">ere is how MLT arrives at its </w:t>
       </w:r>
       <w:r>
         <w:t>nice result (it is non-trivi</w:t>
@@ -379,6 +386,7 @@
         </w:numPr>
       </w:pPr>
       <w:r>
+        <w:lastRenderedPageBreak/>
         <w:t>This is a mass-conservation argument. And implicit is an anelastic-like assumption: the density of moving fluid parcels is never too far from the background stratification rho_0 (r).</w:t>
       </w:r>
     </w:p>
@@ -391,517 +399,503 @@
         </w:numPr>
       </w:pPr>
       <w:r>
+        <w:t xml:space="preserve">If (a) holds, </w:t>
+      </w:r>
+      <w:r>
+        <w:t xml:space="preserve">an </w:t>
+      </w:r>
+      <w:proofErr w:type="spellStart"/>
+      <w:r>
+        <w:t>upflow</w:t>
+      </w:r>
+      <w:proofErr w:type="spellEnd"/>
+      <w:r>
+        <w:t xml:space="preserve"> quickly (after it traverses a distance </w:t>
+      </w:r>
+      <w:proofErr w:type="spellStart"/>
+      <w:r>
+        <w:t>H_rho</w:t>
+      </w:r>
+      <w:proofErr w:type="spellEnd"/>
+      <w:r>
+        <w:t xml:space="preserve">) becomes </w:t>
+      </w:r>
+      <w:r>
+        <w:t xml:space="preserve">much </w:t>
+      </w:r>
+      <w:r>
+        <w:t>less dense</w:t>
+      </w:r>
+      <w:r>
+        <w:t xml:space="preserve"> that it was before</w:t>
+      </w:r>
+      <w:r>
+        <w:t xml:space="preserve"> and must diverge horizontally to conserve mass (the other case of diverging vertically seems </w:t>
+      </w:r>
+      <w:r>
+        <w:t xml:space="preserve">to </w:t>
+      </w:r>
+      <w:r>
+        <w:t xml:space="preserve">never </w:t>
+      </w:r>
+      <w:r>
+        <w:t>be c</w:t>
+      </w:r>
+      <w:r>
+        <w:t>onsidered</w:t>
+      </w:r>
+      <w:r>
+        <w:t>; perhaps it would lead to something unphysical?</w:t>
+      </w:r>
+      <w:r>
+        <w:t xml:space="preserve">). </w:t>
+      </w:r>
+    </w:p>
+    <w:p>
+      <w:pPr>
+        <w:pStyle w:val="ListParagraph"/>
+        <w:numPr>
+          <w:ilvl w:val="1"/>
+          <w:numId w:val="1"/>
+        </w:numPr>
+      </w:pPr>
+      <w:r>
+        <w:t xml:space="preserve">The diverging fluid cools adiabatically </w:t>
+      </w:r>
+      <w:r>
+        <w:t xml:space="preserve">from decompression, </w:t>
+      </w:r>
+      <w:r>
+        <w:t>eventually becoming cool enough to fall back down</w:t>
+      </w:r>
+      <w:r>
+        <w:t xml:space="preserve"> (i.e., </w:t>
+      </w:r>
+      <w:r>
+        <w:t>the fluid overturns over a scale height,</w:t>
+      </w:r>
+      <w:r>
+        <w:t xml:space="preserve"> since it went up, sideways, then down). </w:t>
+      </w:r>
+    </w:p>
+    <w:p>
+      <w:pPr>
+        <w:pStyle w:val="ListParagraph"/>
+        <w:numPr>
+          <w:ilvl w:val="1"/>
+          <w:numId w:val="1"/>
+        </w:numPr>
+      </w:pPr>
+      <w:r>
+        <w:t xml:space="preserve">The same argument applies to downflows, which converge, heat up adiabatically from compression, and become </w:t>
+      </w:r>
+      <w:proofErr w:type="spellStart"/>
+      <w:r>
+        <w:t>upflows</w:t>
+      </w:r>
+      <w:proofErr w:type="spellEnd"/>
+      <w:r>
+        <w:t xml:space="preserve">. </w:t>
+      </w:r>
+    </w:p>
+    <w:p>
+      <w:pPr>
+        <w:pStyle w:val="ListParagraph"/>
+        <w:numPr>
+          <w:ilvl w:val="1"/>
+          <w:numId w:val="1"/>
+        </w:numPr>
+      </w:pPr>
+      <w:r>
+        <w:t xml:space="preserve">All in all, l ~ </w:t>
+      </w:r>
+      <w:proofErr w:type="spellStart"/>
+      <w:r>
+        <w:t>H_rho</w:t>
+      </w:r>
+      <w:proofErr w:type="spellEnd"/>
+      <w:r>
+        <w:t xml:space="preserve">. U ~ l/t, where U and t are the typical velocities and overturn times, which are still unknown. </w:t>
+      </w:r>
+    </w:p>
+    <w:p>
+      <w:pPr>
+        <w:pStyle w:val="ListParagraph"/>
+        <w:numPr>
+          <w:ilvl w:val="0"/>
+          <w:numId w:val="1"/>
+        </w:numPr>
+      </w:pPr>
+      <w:r>
+        <w:t xml:space="preserve">Convection must transport flux F. This means </w:t>
+      </w:r>
+    </w:p>
+    <w:p>
+      <w:pPr>
+        <w:pStyle w:val="ListParagraph"/>
+        <w:numPr>
+          <w:ilvl w:val="1"/>
+          <w:numId w:val="1"/>
+        </w:numPr>
+        <w:rPr>
+          <w:b/>
+          <w:bCs/>
+        </w:rPr>
+      </w:pPr>
+      <w:r>
+        <w:t xml:space="preserve">F ~ </w:t>
+      </w:r>
+      <w:proofErr w:type="spellStart"/>
+      <w:r>
+        <w:t>F_conv</w:t>
+      </w:r>
+      <w:proofErr w:type="spellEnd"/>
+      <w:r>
+        <w:t xml:space="preserve"> =</w:t>
+      </w:r>
+      <w:r>
+        <w:rPr>
+          <w:b/>
+          <w:bCs/>
+        </w:rPr>
+        <w:t xml:space="preserve"> </w:t>
+      </w:r>
+      <w:r>
+        <w:t xml:space="preserve">rho_0 </w:t>
+      </w:r>
+      <w:r>
+        <w:rPr>
+          <w:b/>
+          <w:bCs/>
+        </w:rPr>
+        <w:t xml:space="preserve">u </w:t>
+      </w:r>
+      <w:r>
+        <w:t>(</w:t>
+      </w:r>
+      <w:proofErr w:type="spellStart"/>
+      <w:r>
+        <w:t>c_P</w:t>
+      </w:r>
+      <w:proofErr w:type="spellEnd"/>
+      <w:r>
+        <w:t xml:space="preserve">*T’ + </w:t>
+      </w:r>
+      <w:r>
+        <w:t xml:space="preserve">u^2), where </w:t>
+      </w:r>
+      <w:r>
+        <w:rPr>
+          <w:b/>
+          <w:bCs/>
+        </w:rPr>
+        <w:t>u</w:t>
+      </w:r>
+      <w:r>
+        <w:t xml:space="preserve"> is the vector fluid velocity</w:t>
+      </w:r>
+      <w:r>
+        <w:t xml:space="preserve">. </w:t>
+      </w:r>
+      <w:r>
+        <w:rPr>
+          <w:b/>
+          <w:bCs/>
+        </w:rPr>
+        <w:t>This assumes an ideal gas</w:t>
+      </w:r>
+      <w:r>
+        <w:rPr>
+          <w:b/>
+          <w:bCs/>
+        </w:rPr>
+        <w:t xml:space="preserve"> </w:t>
+      </w:r>
+      <w:r>
+        <w:t xml:space="preserve">(otherwise, the internal energy term e, which here = </w:t>
+      </w:r>
+      <w:proofErr w:type="spellStart"/>
+      <w:r>
+        <w:t>c_V</w:t>
+      </w:r>
+      <w:proofErr w:type="spellEnd"/>
+      <w:r>
+        <w:t xml:space="preserve">*T’, is complicated). </w:t>
+      </w:r>
+    </w:p>
+    <w:p>
+      <w:pPr>
+        <w:pStyle w:val="ListParagraph"/>
+        <w:numPr>
+          <w:ilvl w:val="1"/>
+          <w:numId w:val="1"/>
+        </w:numPr>
+      </w:pPr>
+      <w:r>
+        <w:t>The locality assumption allows us to set each term to be roughly equal. If convection is driven locally, we expect U^2/l ~ (T’/T_0) g</w:t>
+      </w:r>
+      <w:r>
+        <w:t xml:space="preserve">, and then we use g/T_0 = </w:t>
+      </w:r>
+      <w:proofErr w:type="spellStart"/>
+      <w:r>
+        <w:t>c_P</w:t>
+      </w:r>
+      <w:proofErr w:type="spellEnd"/>
+      <w:r>
+        <w:t>/</w:t>
+      </w:r>
+      <w:proofErr w:type="spellStart"/>
+      <w:r>
+        <w:t>H_rho</w:t>
+      </w:r>
+      <w:proofErr w:type="spellEnd"/>
+      <w:r>
+        <w:t xml:space="preserve"> (the hydrostatic background assumption)</w:t>
+      </w:r>
+    </w:p>
+    <w:p>
+      <w:pPr>
+        <w:pStyle w:val="ListParagraph"/>
+        <w:numPr>
+          <w:ilvl w:val="1"/>
+          <w:numId w:val="1"/>
+        </w:numPr>
+      </w:pPr>
+      <w:r>
+        <w:t xml:space="preserve">This assumes molecular viscosity and thermal conduction do not affect the transport (probably a good assumption because nu and kappa are so small; but </w:t>
+      </w:r>
+      <w:proofErr w:type="gramStart"/>
+      <w:r>
+        <w:t>also</w:t>
+      </w:r>
+      <w:proofErr w:type="gramEnd"/>
+      <w:r>
+        <w:t xml:space="preserve"> non-trivial since the fluid could be extremely turbulent, in which case there are very small scales transporting energy that are not taken into account by the above arguments). </w:t>
+      </w:r>
+    </w:p>
+    <w:p>
+      <w:pPr>
+        <w:pStyle w:val="ListParagraph"/>
+        <w:numPr>
+          <w:ilvl w:val="1"/>
+          <w:numId w:val="1"/>
+        </w:numPr>
+      </w:pPr>
+      <w:r>
+        <w:t>Really, we have made a</w:t>
+      </w:r>
+      <w:r>
+        <w:t xml:space="preserve"> number of</w:t>
+      </w:r>
+      <w:r>
+        <w:t xml:space="preserve"> other</w:t>
+      </w:r>
+      <w:r>
+        <w:t xml:space="preserve"> implicit assumptions</w:t>
+      </w:r>
+      <w:r>
+        <w:t xml:space="preserve">, none of which are clear: </w:t>
+      </w:r>
+    </w:p>
+    <w:p>
+      <w:pPr>
+        <w:pStyle w:val="ListParagraph"/>
+        <w:numPr>
+          <w:ilvl w:val="2"/>
+          <w:numId w:val="1"/>
+        </w:numPr>
+      </w:pPr>
+      <w:r>
+        <w:t xml:space="preserve">The correlation coefficient between </w:t>
+      </w:r>
+      <w:proofErr w:type="spellStart"/>
+      <w:r>
+        <w:t>u_r</w:t>
+      </w:r>
+      <w:proofErr w:type="spellEnd"/>
+      <w:r>
+        <w:t xml:space="preserve"> and T’ is reasonably close to +1. This seems reasonable at first (from buoyancy considerations), but is complicated especially considering entrainment / non-locality.  </w:t>
+      </w:r>
+    </w:p>
+    <w:p>
+      <w:pPr>
+        <w:pStyle w:val="ListParagraph"/>
+        <w:numPr>
+          <w:ilvl w:val="2"/>
+          <w:numId w:val="1"/>
+        </w:numPr>
+      </w:pPr>
+      <w:r>
+        <w:t xml:space="preserve">The KE flux is negative. </w:t>
+      </w:r>
+      <w:r>
+        <w:t xml:space="preserve">This is actually non-trivial. </w:t>
+      </w:r>
+      <w:r>
+        <w:t>We know |</w:t>
+      </w:r>
+      <w:proofErr w:type="spellStart"/>
+      <w:r>
+        <w:t>u_up</w:t>
+      </w:r>
+      <w:proofErr w:type="spellEnd"/>
+      <w:r>
+        <w:t>|&lt; |</w:t>
+      </w:r>
+      <w:proofErr w:type="spellStart"/>
+      <w:r>
+        <w:t>u_down</w:t>
+      </w:r>
+      <w:proofErr w:type="spellEnd"/>
+      <w:r>
+        <w:t xml:space="preserve">|, especially where </w:t>
+      </w:r>
+      <w:proofErr w:type="spellStart"/>
+      <w:r>
+        <w:t>H_rho</w:t>
+      </w:r>
+      <w:proofErr w:type="spellEnd"/>
+      <w:r>
+        <w:t xml:space="preserve"> is small. </w:t>
+      </w:r>
+      <w:r>
+        <w:t xml:space="preserve">We also know that [integral over </w:t>
+      </w:r>
+      <w:proofErr w:type="spellStart"/>
+      <w:r>
+        <w:t>upflows</w:t>
+      </w:r>
+      <w:proofErr w:type="spellEnd"/>
+      <w:r>
+        <w:t xml:space="preserve">] rho </w:t>
+      </w:r>
+      <w:proofErr w:type="spellStart"/>
+      <w:r>
+        <w:t>u_up</w:t>
+      </w:r>
+      <w:proofErr w:type="spellEnd"/>
+      <w:r>
+        <w:t xml:space="preserve"> = - [integral over downflows] rho </w:t>
+      </w:r>
+      <w:proofErr w:type="spellStart"/>
+      <w:r>
+        <w:t>u_down</w:t>
+      </w:r>
+      <w:proofErr w:type="spellEnd"/>
+      <w:r>
+        <w:t>, after a temporal average, to conserve mass. However, if you do the Reynolds decomposition</w:t>
+      </w:r>
+      <w:r>
+        <w:t xml:space="preserve"> of &lt; rho </w:t>
+      </w:r>
+      <w:proofErr w:type="spellStart"/>
+      <w:r>
+        <w:t>u_r</w:t>
+      </w:r>
+      <w:proofErr w:type="spellEnd"/>
+      <w:r>
+        <w:t xml:space="preserve"> u^2&gt; you find one term that is always negative for |</w:t>
+      </w:r>
+      <w:proofErr w:type="spellStart"/>
+      <w:r>
+        <w:t>u_up</w:t>
+      </w:r>
+      <w:proofErr w:type="spellEnd"/>
+      <w:r>
+        <w:t>| &lt; |</w:t>
+      </w:r>
+      <w:proofErr w:type="spellStart"/>
+      <w:r>
+        <w:t>u_down</w:t>
+      </w:r>
+      <w:proofErr w:type="spellEnd"/>
+      <w:r>
+        <w:t xml:space="preserve">| (and this is the term that makes us believe the KE flux is negative) but there is a correlation term that has unknown sign, depending on the filling factors of </w:t>
+      </w:r>
+      <w:proofErr w:type="spellStart"/>
+      <w:r>
+        <w:t>u_up</w:t>
+      </w:r>
+      <w:proofErr w:type="spellEnd"/>
+      <w:r>
+        <w:t xml:space="preserve"> and </w:t>
+      </w:r>
+      <w:proofErr w:type="spellStart"/>
+      <w:r>
+        <w:t>u_down</w:t>
+      </w:r>
+      <w:proofErr w:type="spellEnd"/>
+      <w:r>
+        <w:t xml:space="preserve"> and the asymmetry in the two distributions of </w:t>
+      </w:r>
+      <w:proofErr w:type="spellStart"/>
+      <w:r>
+        <w:t>u_up</w:t>
+      </w:r>
+      <w:proofErr w:type="spellEnd"/>
+      <w:r>
+        <w:t xml:space="preserve"> and </w:t>
+      </w:r>
+      <w:proofErr w:type="spellStart"/>
+      <w:r>
+        <w:t>u_down</w:t>
+      </w:r>
+      <w:proofErr w:type="spellEnd"/>
+      <w:r>
+        <w:t xml:space="preserve">. </w:t>
+      </w:r>
+    </w:p>
+    <w:p>
+      <w:pPr>
+        <w:pStyle w:val="ListParagraph"/>
+        <w:numPr>
+          <w:ilvl w:val="2"/>
+          <w:numId w:val="1"/>
+        </w:numPr>
+      </w:pPr>
+      <w:r>
+        <w:t xml:space="preserve">The KE flux is not very nearly equal and opposite to the enthalpy flux. </w:t>
+      </w:r>
+      <w:r>
+        <w:t>Assuming the second correlation term mentioned is irrelevant, t</w:t>
+      </w:r>
+      <w:r>
+        <w:t xml:space="preserve">his </w:t>
+      </w:r>
+      <w:r>
+        <w:t xml:space="preserve">requires </w:t>
+      </w:r>
+      <w:r>
+        <w:t>the asymmetry |</w:t>
+      </w:r>
+      <w:proofErr w:type="spellStart"/>
+      <w:r>
+        <w:t>u_up</w:t>
+      </w:r>
+      <w:proofErr w:type="spellEnd"/>
+      <w:r>
+        <w:t>|&lt; |</w:t>
+      </w:r>
+      <w:proofErr w:type="spellStart"/>
+      <w:r>
+        <w:t>u_down</w:t>
+      </w:r>
+      <w:proofErr w:type="spellEnd"/>
+      <w:r>
+        <w:t xml:space="preserve">|, to be small enough. </w:t>
+      </w:r>
+    </w:p>
+    <w:p>
+      <w:pPr>
+        <w:pStyle w:val="ListParagraph"/>
+        <w:numPr>
+          <w:ilvl w:val="1"/>
+          <w:numId w:val="1"/>
+        </w:numPr>
+      </w:pPr>
+      <w:r>
         <w:lastRenderedPageBreak/>
-        <w:t xml:space="preserve">If (a) holds, </w:t>
-      </w:r>
-      <w:r>
-        <w:t xml:space="preserve">an </w:t>
-      </w:r>
-      <w:proofErr w:type="spellStart"/>
-      <w:r>
-        <w:t>upflow</w:t>
-      </w:r>
-      <w:proofErr w:type="spellEnd"/>
-      <w:r>
-        <w:t xml:space="preserve"> quickly (after it traverses a distance </w:t>
-      </w:r>
-      <w:proofErr w:type="spellStart"/>
-      <w:r>
-        <w:t>H_rho</w:t>
-      </w:r>
-      <w:proofErr w:type="spellEnd"/>
-      <w:r>
-        <w:t xml:space="preserve">) becomes </w:t>
-      </w:r>
-      <w:r>
-        <w:t xml:space="preserve">much </w:t>
-      </w:r>
-      <w:r>
-        <w:t>less dense</w:t>
-      </w:r>
-      <w:r>
-        <w:t xml:space="preserve"> that it was before</w:t>
-      </w:r>
-      <w:r>
-        <w:t xml:space="preserve"> and must diverge horizontally to </w:t>
-      </w:r>
-      <w:proofErr w:type="spellStart"/>
-      <w:r>
-        <w:t>conse</w:t>
-      </w:r>
-      <w:proofErr w:type="spellEnd"/>
-      <w:r>
-        <w:t xml:space="preserve">rve mass (the other case of diverging vertically seems </w:t>
-      </w:r>
-      <w:r>
-        <w:t xml:space="preserve">to </w:t>
-      </w:r>
-      <w:r>
-        <w:t xml:space="preserve">never </w:t>
-      </w:r>
-      <w:r>
-        <w:t>be c</w:t>
-      </w:r>
-      <w:r>
-        <w:t>onsidered</w:t>
-      </w:r>
-      <w:r>
-        <w:t>; perhaps it would lead to something unphysical?</w:t>
-      </w:r>
-      <w:r>
-        <w:t xml:space="preserve">). </w:t>
-      </w:r>
-    </w:p>
-    <w:p>
-      <w:pPr>
-        <w:pStyle w:val="ListParagraph"/>
-        <w:numPr>
-          <w:ilvl w:val="1"/>
-          <w:numId w:val="1"/>
-        </w:numPr>
-      </w:pPr>
-      <w:r>
-        <w:t xml:space="preserve">The diverging fluid cools adiabatically </w:t>
-      </w:r>
-      <w:r>
-        <w:t xml:space="preserve">from decompression, </w:t>
-      </w:r>
-      <w:r>
-        <w:t>eventually becoming cool enough to fall back down</w:t>
-      </w:r>
-      <w:r>
-        <w:t xml:space="preserve"> (i.e., </w:t>
-      </w:r>
-      <w:r>
-        <w:t>the fluid overturns over a scale height,</w:t>
-      </w:r>
-      <w:r>
-        <w:t xml:space="preserve"> since it went up, sideways, then down). </w:t>
-      </w:r>
-    </w:p>
-    <w:p>
-      <w:pPr>
-        <w:pStyle w:val="ListParagraph"/>
-        <w:numPr>
-          <w:ilvl w:val="1"/>
-          <w:numId w:val="1"/>
-        </w:numPr>
-      </w:pPr>
-      <w:r>
-        <w:t xml:space="preserve">The same argument applies to downflows, which converge, heat up adiabatically from compression, and become </w:t>
-      </w:r>
-      <w:proofErr w:type="spellStart"/>
-      <w:r>
-        <w:t>upflows</w:t>
-      </w:r>
-      <w:proofErr w:type="spellEnd"/>
-      <w:r>
-        <w:t xml:space="preserve">. </w:t>
-      </w:r>
-    </w:p>
-    <w:p>
-      <w:pPr>
-        <w:pStyle w:val="ListParagraph"/>
-        <w:numPr>
-          <w:ilvl w:val="1"/>
-          <w:numId w:val="1"/>
-        </w:numPr>
-      </w:pPr>
-      <w:r>
-        <w:t xml:space="preserve">All in all, l ~ </w:t>
-      </w:r>
-      <w:proofErr w:type="spellStart"/>
-      <w:r>
-        <w:t>H_rho</w:t>
-      </w:r>
-      <w:proofErr w:type="spellEnd"/>
-      <w:r>
-        <w:t xml:space="preserve">. U ~ l/t, where U and t are the typical velocities and overturn times, which are still unknown. </w:t>
-      </w:r>
-    </w:p>
-    <w:p>
-      <w:pPr>
-        <w:pStyle w:val="ListParagraph"/>
-        <w:numPr>
-          <w:ilvl w:val="0"/>
-          <w:numId w:val="1"/>
-        </w:numPr>
-      </w:pPr>
-      <w:r>
-        <w:t xml:space="preserve">Convection must transport flux F. This means </w:t>
-      </w:r>
-    </w:p>
-    <w:p>
-      <w:pPr>
-        <w:pStyle w:val="ListParagraph"/>
-        <w:numPr>
-          <w:ilvl w:val="1"/>
-          <w:numId w:val="1"/>
-        </w:numPr>
-        <w:rPr>
-          <w:b/>
-          <w:bCs/>
-        </w:rPr>
-      </w:pPr>
-      <w:r>
-        <w:t xml:space="preserve">F ~ </w:t>
-      </w:r>
-      <w:proofErr w:type="spellStart"/>
-      <w:r>
-        <w:t>F_conv</w:t>
-      </w:r>
-      <w:proofErr w:type="spellEnd"/>
-      <w:r>
-        <w:t xml:space="preserve"> =</w:t>
-      </w:r>
-      <w:r>
-        <w:rPr>
-          <w:b/>
-          <w:bCs/>
-        </w:rPr>
-        <w:t xml:space="preserve"> </w:t>
-      </w:r>
-      <w:r>
-        <w:t xml:space="preserve">rho_0 </w:t>
-      </w:r>
-      <w:r>
-        <w:rPr>
-          <w:b/>
-          <w:bCs/>
-        </w:rPr>
-        <w:t xml:space="preserve">u </w:t>
-      </w:r>
-      <w:r>
-        <w:t>(</w:t>
-      </w:r>
-      <w:proofErr w:type="spellStart"/>
-      <w:r>
-        <w:t>c_P</w:t>
-      </w:r>
-      <w:proofErr w:type="spellEnd"/>
-      <w:r>
-        <w:t xml:space="preserve">*T’ + </w:t>
-      </w:r>
-      <w:r>
-        <w:t xml:space="preserve">u^2), where </w:t>
-      </w:r>
-      <w:r>
-        <w:rPr>
-          <w:b/>
-          <w:bCs/>
-        </w:rPr>
-        <w:t>u</w:t>
-      </w:r>
-      <w:r>
-        <w:t xml:space="preserve"> is the vector fluid velocity</w:t>
-      </w:r>
-      <w:r>
-        <w:t xml:space="preserve">. </w:t>
-      </w:r>
-      <w:r>
-        <w:rPr>
-          <w:b/>
-          <w:bCs/>
-        </w:rPr>
-        <w:t>This assumes an ideal gas</w:t>
-      </w:r>
-      <w:r>
-        <w:rPr>
-          <w:b/>
-          <w:bCs/>
-        </w:rPr>
-        <w:t xml:space="preserve"> </w:t>
-      </w:r>
-      <w:r>
-        <w:t xml:space="preserve">(otherwise, the internal energy term e, which here = </w:t>
-      </w:r>
-      <w:proofErr w:type="spellStart"/>
-      <w:r>
-        <w:t>c_V</w:t>
-      </w:r>
-      <w:proofErr w:type="spellEnd"/>
-      <w:r>
-        <w:t xml:space="preserve">*T’, is complicated). </w:t>
-      </w:r>
-    </w:p>
-    <w:p>
-      <w:pPr>
-        <w:pStyle w:val="ListParagraph"/>
-        <w:numPr>
-          <w:ilvl w:val="1"/>
-          <w:numId w:val="1"/>
-        </w:numPr>
-      </w:pPr>
-      <w:r>
-        <w:t>The locality assumption allows us to set each term to be roughly equal. If convection is driven locally, we expect U^2/l ~ (T’/T_0) g</w:t>
-      </w:r>
-      <w:r>
-        <w:t xml:space="preserve">, and then we use g/T_0 = </w:t>
-      </w:r>
-      <w:proofErr w:type="spellStart"/>
-      <w:r>
-        <w:t>c_P</w:t>
-      </w:r>
-      <w:proofErr w:type="spellEnd"/>
-      <w:r>
-        <w:t>/</w:t>
-      </w:r>
-      <w:proofErr w:type="spellStart"/>
-      <w:r>
-        <w:t>H_rho</w:t>
-      </w:r>
-      <w:proofErr w:type="spellEnd"/>
-      <w:r>
-        <w:t xml:space="preserve"> (the hydrostatic background assumption)</w:t>
-      </w:r>
-    </w:p>
-    <w:p>
-      <w:pPr>
-        <w:pStyle w:val="ListParagraph"/>
-        <w:numPr>
-          <w:ilvl w:val="1"/>
-          <w:numId w:val="1"/>
-        </w:numPr>
-      </w:pPr>
-      <w:r>
-        <w:t xml:space="preserve">This assumes molecular viscosity and thermal conduction do not affect the transport (probably a good assumption because nu and kappa are so small; but </w:t>
-      </w:r>
-      <w:proofErr w:type="gramStart"/>
-      <w:r>
-        <w:t>also</w:t>
-      </w:r>
-      <w:proofErr w:type="gramEnd"/>
-      <w:r>
-        <w:t xml:space="preserve"> non-trivial since the fluid could be extremely turbulent, in which case there are very small scales transporting energy that are not taken into account by the above arguments). </w:t>
-      </w:r>
-    </w:p>
-    <w:p>
-      <w:pPr>
-        <w:pStyle w:val="ListParagraph"/>
-        <w:numPr>
-          <w:ilvl w:val="1"/>
-          <w:numId w:val="1"/>
-        </w:numPr>
-      </w:pPr>
-      <w:r>
-        <w:t>Really, we have made a</w:t>
-      </w:r>
-      <w:r>
-        <w:t xml:space="preserve"> number of</w:t>
-      </w:r>
-      <w:r>
-        <w:t xml:space="preserve"> other</w:t>
-      </w:r>
-      <w:r>
-        <w:t xml:space="preserve"> implicit assumptions</w:t>
-      </w:r>
-      <w:r>
-        <w:t xml:space="preserve">, none of which are clear: </w:t>
-      </w:r>
-    </w:p>
-    <w:p>
-      <w:pPr>
-        <w:pStyle w:val="ListParagraph"/>
-        <w:numPr>
-          <w:ilvl w:val="2"/>
-          <w:numId w:val="1"/>
-        </w:numPr>
-      </w:pPr>
-      <w:r>
-        <w:t xml:space="preserve">The correlation coefficient between </w:t>
-      </w:r>
-      <w:proofErr w:type="spellStart"/>
-      <w:r>
-        <w:t>u_r</w:t>
-      </w:r>
-      <w:proofErr w:type="spellEnd"/>
-      <w:r>
-        <w:t xml:space="preserve"> and T’ is reasonably close to +1. This seems reasonable at first (from buoyancy considerations), but is complicated especially considering entrainment / non-locality.  </w:t>
-      </w:r>
-    </w:p>
-    <w:p>
-      <w:pPr>
-        <w:pStyle w:val="ListParagraph"/>
-        <w:numPr>
-          <w:ilvl w:val="2"/>
-          <w:numId w:val="1"/>
-        </w:numPr>
-      </w:pPr>
-      <w:r>
-        <w:t xml:space="preserve">The KE flux is negative. </w:t>
-      </w:r>
-      <w:r>
-        <w:t xml:space="preserve">This is actually non-trivial. </w:t>
-      </w:r>
-      <w:r>
-        <w:t>We know |</w:t>
-      </w:r>
-      <w:proofErr w:type="spellStart"/>
-      <w:r>
-        <w:t>u_up</w:t>
-      </w:r>
-      <w:proofErr w:type="spellEnd"/>
-      <w:r>
-        <w:t>|&lt; |</w:t>
-      </w:r>
-      <w:proofErr w:type="spellStart"/>
-      <w:r>
-        <w:t>u_down</w:t>
-      </w:r>
-      <w:proofErr w:type="spellEnd"/>
-      <w:r>
-        <w:t xml:space="preserve">|, especially where </w:t>
-      </w:r>
-      <w:proofErr w:type="spellStart"/>
-      <w:r>
-        <w:t>H_rho</w:t>
-      </w:r>
-      <w:proofErr w:type="spellEnd"/>
-      <w:r>
-        <w:t xml:space="preserve"> is small. </w:t>
-      </w:r>
-      <w:r>
-        <w:t xml:space="preserve">We also know that [integral over </w:t>
-      </w:r>
-      <w:proofErr w:type="spellStart"/>
-      <w:r>
-        <w:t>upflows</w:t>
-      </w:r>
-      <w:proofErr w:type="spellEnd"/>
-      <w:r>
-        <w:t xml:space="preserve">] rho </w:t>
-      </w:r>
-      <w:proofErr w:type="spellStart"/>
-      <w:r>
-        <w:t>u_up</w:t>
-      </w:r>
-      <w:proofErr w:type="spellEnd"/>
-      <w:r>
-        <w:t xml:space="preserve"> = - [integral over downflows] rho </w:t>
-      </w:r>
-      <w:proofErr w:type="spellStart"/>
-      <w:r>
-        <w:t>u_down</w:t>
-      </w:r>
-      <w:proofErr w:type="spellEnd"/>
-      <w:r>
-        <w:t>, after a temporal average, to conserve mass. However, if you do the Reynolds decomposition</w:t>
-      </w:r>
-      <w:r>
-        <w:t xml:space="preserve"> of &lt; rho </w:t>
-      </w:r>
-      <w:proofErr w:type="spellStart"/>
-      <w:r>
-        <w:t>u_r</w:t>
-      </w:r>
-      <w:proofErr w:type="spellEnd"/>
-      <w:r>
-        <w:t xml:space="preserve"> u^2&gt; you find one term that is always negative for |</w:t>
-      </w:r>
-      <w:proofErr w:type="spellStart"/>
-      <w:r>
-        <w:t>u_up</w:t>
-      </w:r>
-      <w:proofErr w:type="spellEnd"/>
-      <w:r>
-        <w:t>| &lt; |</w:t>
-      </w:r>
-      <w:proofErr w:type="spellStart"/>
-      <w:r>
-        <w:t>u_down</w:t>
-      </w:r>
-      <w:proofErr w:type="spellEnd"/>
-      <w:r>
-        <w:t xml:space="preserve">| (and this is the term that makes us believe the KE flux is negative) but there is a correlation term that has unknown sign, depending on the filling factors of </w:t>
-      </w:r>
-      <w:proofErr w:type="spellStart"/>
-      <w:r>
-        <w:t>u_up</w:t>
-      </w:r>
-      <w:proofErr w:type="spellEnd"/>
-      <w:r>
-        <w:t xml:space="preserve"> and </w:t>
-      </w:r>
-      <w:proofErr w:type="spellStart"/>
-      <w:r>
-        <w:t>u_down</w:t>
-      </w:r>
-      <w:proofErr w:type="spellEnd"/>
-      <w:r>
-        <w:t xml:space="preserve"> and the asymmetry in the two distributions of </w:t>
-      </w:r>
-      <w:proofErr w:type="spellStart"/>
-      <w:r>
-        <w:t>u_up</w:t>
-      </w:r>
-      <w:proofErr w:type="spellEnd"/>
-      <w:r>
-        <w:t xml:space="preserve"> and </w:t>
-      </w:r>
-      <w:proofErr w:type="spellStart"/>
-      <w:r>
-        <w:t>u_down</w:t>
-      </w:r>
-      <w:proofErr w:type="spellEnd"/>
-      <w:r>
-        <w:t xml:space="preserve">. </w:t>
-      </w:r>
-    </w:p>
-    <w:p>
-      <w:pPr>
-        <w:pStyle w:val="ListParagraph"/>
-        <w:numPr>
-          <w:ilvl w:val="2"/>
-          <w:numId w:val="1"/>
-        </w:numPr>
-      </w:pPr>
-      <w:r>
-        <w:t xml:space="preserve">The KE flux is not very nearly equal and opposite to the enthalpy flux. </w:t>
-      </w:r>
-      <w:r>
-        <w:t>Assuming the second correlation term mentioned is irrelevant, t</w:t>
-      </w:r>
-      <w:r>
-        <w:t xml:space="preserve">his </w:t>
-      </w:r>
-      <w:r>
-        <w:t xml:space="preserve">requires </w:t>
-      </w:r>
-      <w:r>
-        <w:t xml:space="preserve">the asymmetry </w:t>
-      </w:r>
-      <w:r>
-        <w:t>|</w:t>
-      </w:r>
-      <w:proofErr w:type="spellStart"/>
-      <w:r>
-        <w:t>u_up</w:t>
-      </w:r>
-      <w:proofErr w:type="spellEnd"/>
-      <w:r>
-        <w:t>|&lt; |</w:t>
-      </w:r>
-      <w:proofErr w:type="spellStart"/>
-      <w:r>
-        <w:t>u_down</w:t>
-      </w:r>
-      <w:proofErr w:type="spellEnd"/>
-      <w:r>
-        <w:t>|,</w:t>
-      </w:r>
-      <w:r>
-        <w:t xml:space="preserve"> to be small enough. </w:t>
-      </w:r>
-    </w:p>
-    <w:p>
-      <w:pPr>
-        <w:pStyle w:val="ListParagraph"/>
-        <w:numPr>
-          <w:ilvl w:val="1"/>
-          <w:numId w:val="1"/>
-        </w:numPr>
-      </w:pPr>
-      <w:r>
         <w:t xml:space="preserve">We assume no great asymmetry between vertical and horizontal flow speeds, so </w:t>
       </w:r>
       <w:proofErr w:type="spellStart"/>
@@ -1000,6 +994,9 @@
         <w:pStyle w:val="ListParagraph"/>
       </w:pPr>
       <w:r>
+        <w:t xml:space="preserve">In my view, after a few days’ obsession, </w:t>
+      </w:r>
+      <w:r>
         <w:t xml:space="preserve">MLT has one very nice piece of </w:t>
       </w:r>
       <w:r>
@@ -1121,7 +1118,19 @@
       </w:r>
       <w:proofErr w:type="spellEnd"/>
       <w:r>
-        <w:t xml:space="preserve"> gradually tapers off, being significant in the lower 1/3 of the CZ, so that F only becomes appreciable in the upper 2/3. This is like a very thick thermal boundary layer below, most well represented in simulations by an internal heating function Q(r).</w:t>
+        <w:t xml:space="preserve"> gradually tapers off, being significant in the lower </w:t>
+      </w:r>
+      <w:r>
+        <w:t>~</w:t>
+      </w:r>
+      <w:r>
+        <w:t xml:space="preserve">1/3 of the CZ, so that F only becomes appreciable in the upper </w:t>
+      </w:r>
+      <w:r>
+        <w:t>~</w:t>
+      </w:r>
+      <w:r>
+        <w:t>2/3. This is like a very thick thermal boundary layer below, most well represented in simulations by an internal heating function Q(r).</w:t>
       </w:r>
       <w:r>
         <w:t xml:space="preserve"> Simulations can include realistic Q(r)</w:t>
@@ -1248,33 +1257,37 @@
         <w:t xml:space="preserve"> layer has extremely complicated physics, owing to</w:t>
       </w:r>
       <w:r>
-        <w:t xml:space="preserve"> 3D tau</w:t>
-      </w:r>
-      <w:r>
-        <w:t xml:space="preserve"> near </w:t>
-      </w:r>
-      <w:r>
-        <w:t xml:space="preserve">1 (neither thick nor thin) radiative transfer and a </w:t>
-      </w:r>
-      <w:r>
-        <w:t>nasty equation of state</w:t>
-      </w:r>
-      <w:r>
-        <w:t xml:space="preserve"> (if there even IS an equation of state</w:t>
+        <w:t xml:space="preserve"> 3D </w:t>
+      </w:r>
+      <w:r>
+        <w:t>“</w:t>
+      </w:r>
+      <w:r>
+        <w:t>tau</w:t>
+      </w:r>
+      <w:r>
+        <w:t>-</w:t>
+      </w:r>
+      <w:r>
+        <w:t>near</w:t>
+      </w:r>
+      <w:r>
+        <w:t>-</w:t>
+      </w:r>
+      <w:r>
+        <w:t>1</w:t>
+      </w:r>
+      <w:r>
+        <w:t>”</w:t>
+      </w:r>
+      <w:r>
+        <w:t xml:space="preserve"> (neither thick nor thin) radiative transfer and a nasty equation of state (if there even IS an equation of state</w:t>
       </w:r>
       <w:r>
         <w:t>; there is not</w:t>
       </w:r>
       <w:r>
-        <w:t xml:space="preserve"> LTE): line absorption/emission, partial ionization zones, molecular dissociation/recombination, sunspots/faculae, blah blah </w:t>
-      </w:r>
-      <w:proofErr w:type="spellStart"/>
-      <w:r>
-        <w:t>blah</w:t>
-      </w:r>
-      <w:proofErr w:type="spellEnd"/>
-      <w:r>
-        <w:t xml:space="preserve">. </w:t>
+        <w:t xml:space="preserve"> LTE): line absorption/emission, partial ionization zones, molecular dissociation/recombination, sunspots/faculae, blah blah blah. </w:t>
       </w:r>
       <w:r>
         <w:t xml:space="preserve"> </w:t>
@@ -1293,13 +1306,25 @@
         </w:rPr>
       </w:pPr>
       <w:r>
-        <w:t>If we largely ignore these physical details, the overall result of the photosphere is a corrugated, infinitely thin cooling layer. Let’s ignore the corrugation</w:t>
+        <w:t>If we largely ignore these physical details, the overall result of the photosphere is a corrugated,</w:t>
+      </w:r>
+      <w:r>
+        <w:t xml:space="preserve"> effectively</w:t>
+      </w:r>
+      <w:r>
+        <w:t xml:space="preserve"> infinitely thin cooling layer. Let’s ignore the corrugation</w:t>
       </w:r>
       <w:r>
         <w:t xml:space="preserve"> too</w:t>
       </w:r>
       <w:r>
-        <w:t xml:space="preserve"> (until sims can easily include free surfaces) approximate</w:t>
+        <w:t xml:space="preserve"> (until sims can easily include free surfaces)</w:t>
+      </w:r>
+      <w:r>
+        <w:t xml:space="preserve"> and</w:t>
+      </w:r>
+      <w:r>
+        <w:t xml:space="preserve"> approximate</w:t>
       </w:r>
       <w:r>
         <w:t xml:space="preserve"> the photosphere by a cooling function C(r), which carries out the solar luminosity over a width 1/10 the surface</w:t>
@@ -1415,6 +1440,7 @@
         </w:rPr>
       </w:pPr>
       <w:r>
+        <w:lastRenderedPageBreak/>
         <w:t>It thus seems that</w:t>
       </w:r>
       <w:r>
@@ -1470,7 +1496,13 @@
         <w:t xml:space="preserve"> ~ 1 Mm, take rho_0 ~ rho_0 at 1 Mm below the surface</w:t>
       </w:r>
       <w:r>
-        <w:t xml:space="preserve"> (3 x 10^-6 cgs)</w:t>
+        <w:t xml:space="preserve"> (3 x 10^-6 </w:t>
+      </w:r>
+      <w:r>
+        <w:t>g/cm^3</w:t>
+      </w:r>
+      <w:r>
+        <w:t>)</w:t>
       </w:r>
       <w:r>
         <w:t xml:space="preserve">, and find U ~ </w:t>
@@ -1484,20 +1516,28 @@
       </w:r>
       <w:proofErr w:type="gramEnd"/>
       <w:r>
-        <w:t>(1/3 = 2.6</w:t>
-      </w:r>
-      <w:r>
-        <w:t xml:space="preserve"> km/s which is pretty good. Note that 1 Mm spans 3 density scale heights</w:t>
+        <w:t>(1/3</w:t>
+      </w:r>
+      <w:r>
+        <w:t>)</w:t>
+      </w:r>
+      <w:r>
+        <w:t xml:space="preserve"> = 2.6</w:t>
+      </w:r>
+      <w:r>
+        <w:t xml:space="preserve"> km/s which</w:t>
+      </w:r>
+      <w:r>
+        <w:t xml:space="preserve"> is pretty damn close to the actual granular speed</w:t>
+      </w:r>
+      <w:r>
+        <w:t>. Note that 1 Mm spans 3 density scale heights</w:t>
       </w:r>
       <w:r>
         <w:t xml:space="preserve"> at the top</w:t>
       </w:r>
       <w:r>
-        <w:t xml:space="preserve">; there are 14 density scale heights across the convection zone. The </w:t>
-      </w:r>
-      <w:r>
-        <w:lastRenderedPageBreak/>
-        <w:t>appearance of the granular scale suggests that the top three scale heights are irrelevant</w:t>
+        <w:t>; there are 14 density scale heights across the convection zone. The appearance of the granular scale suggests that the top three scale heights are irrelevant</w:t>
       </w:r>
       <w:r>
         <w:t xml:space="preserve"> (there is some discrepancy: I’m not sure it’s obvious the granules should be ~1 Mm and not ~300 km). </w:t>
@@ -1525,7 +1565,21 @@
           <w:b/>
           <w:bCs/>
         </w:rPr>
-        <w:t xml:space="preserve">For the Sun, the ultimate picture we have is thus the following: </w:t>
+        <w:t>For the Sun, the ultimate picture we have is thus the following</w:t>
+      </w:r>
+      <w:r>
+        <w:rPr>
+          <w:b/>
+          <w:bCs/>
+        </w:rPr>
+        <w:t xml:space="preserve">, in terms of the basic length-scales: </w:t>
+      </w:r>
+      <w:r>
+        <w:rPr>
+          <w:b/>
+          <w:bCs/>
+        </w:rPr>
+        <w:t xml:space="preserve"> </w:t>
       </w:r>
     </w:p>
     <w:p>
@@ -1550,23 +1604,37 @@
           <w:b/>
           <w:bCs/>
         </w:rPr>
-        <w:t>The CZ (200 Mm thick) is extremely stratified, with H</w:t>
-      </w:r>
-      <w:proofErr w:type="spellStart"/>
-      <w:r>
-        <w:rPr>
-          <w:b/>
-          <w:bCs/>
-        </w:rPr>
-        <w:t>_rho</w:t>
-      </w:r>
-      <w:proofErr w:type="spellEnd"/>
-      <w:r>
-        <w:rPr>
-          <w:b/>
-          <w:bCs/>
-        </w:rPr>
-        <w:t xml:space="preserve"> = 100 Mm at the bottom and 0.3 Mm at the top. Convection is driven simultaneously by a bottom very thick (~70 Mm) heating layer Q(r) and a very thin (0.03 Mm) top cooling layer C(r). The scale we see at the surface (1 Mm) is commensurate with the top density scale height and does not seem affected by the thinness of C(r). </w:t>
+        <w:t xml:space="preserve">The CZ (200 Mm thick) is extremely stratified, with </w:t>
+      </w:r>
+      <w:proofErr w:type="spellStart"/>
+      <w:r>
+        <w:rPr>
+          <w:b/>
+          <w:bCs/>
+        </w:rPr>
+        <w:t>H_rho</w:t>
+      </w:r>
+      <w:proofErr w:type="spellEnd"/>
+      <w:r>
+        <w:rPr>
+          <w:b/>
+          <w:bCs/>
+        </w:rPr>
+        <w:t xml:space="preserve"> = 100 Mm at the bottom and 0.3 Mm at the top. Convection is driven simultaneously by a very thick (~70 Mm) </w:t>
+      </w:r>
+      <w:r>
+        <w:rPr>
+          <w:b/>
+          <w:bCs/>
+        </w:rPr>
+        <w:t xml:space="preserve">bottom </w:t>
+      </w:r>
+      <w:r>
+        <w:rPr>
+          <w:b/>
+          <w:bCs/>
+        </w:rPr>
+        <w:t xml:space="preserve">heating layer Q(r) and a very thin (0.03 Mm) top cooling layer C(r). The scale we see at the surface (1 Mm) is commensurate with the top density scale height and does not seem affected by the thinness of C(r). </w:t>
       </w:r>
     </w:p>
     <w:p>
@@ -1597,40 +1665,462 @@
           <w:szCs w:val="32"/>
           <w:u w:val="single"/>
         </w:rPr>
-        <w:t xml:space="preserve">How convection is driven in </w:t>
-      </w:r>
-      <w:r>
+        <w:t xml:space="preserve">How convection is driven in stratified simulations (at least the ones I am familiar with). </w:t>
+      </w:r>
+    </w:p>
+    <w:p>
+      <w:pPr>
+        <w:pStyle w:val="ListParagraph"/>
+        <w:numPr>
+          <w:ilvl w:val="0"/>
+          <w:numId w:val="1"/>
+        </w:numPr>
+      </w:pPr>
+      <w:r>
+        <w:t xml:space="preserve">Some local </w:t>
+      </w:r>
+      <w:r>
+        <w:t>codes (</w:t>
+      </w:r>
+      <w:proofErr w:type="spellStart"/>
+      <w:r>
+        <w:t>MuRAM</w:t>
+      </w:r>
+      <w:proofErr w:type="spellEnd"/>
+      <w:r>
+        <w:t xml:space="preserve">, </w:t>
+      </w:r>
+      <w:proofErr w:type="spellStart"/>
+      <w:r>
+        <w:t>BiFROST</w:t>
+      </w:r>
+      <w:proofErr w:type="spellEnd"/>
+      <w:r>
+        <w:t>, Stein/</w:t>
+      </w:r>
+      <w:proofErr w:type="spellStart"/>
+      <w:r>
+        <w:t>Nordlund</w:t>
+      </w:r>
+      <w:proofErr w:type="spellEnd"/>
+      <w:r>
+        <w:t>)</w:t>
+      </w:r>
+      <w:r>
+        <w:t xml:space="preserve">, </w:t>
+      </w:r>
+      <w:r>
+        <w:t>etc</w:t>
+      </w:r>
+      <w:r>
+        <w:t>.</w:t>
+      </w:r>
+      <w:r>
+        <w:t xml:space="preserve"> drive the convection fairly realistically at the top, solving radiative transport (binning the frequency) and using a tabulated EOS</w:t>
+      </w:r>
+      <w:r>
+        <w:t xml:space="preserve"> (like OPAL, </w:t>
+      </w:r>
+      <w:proofErr w:type="spellStart"/>
+      <w:r>
+        <w:t>Mihalas</w:t>
+      </w:r>
+      <w:proofErr w:type="spellEnd"/>
+      <w:r>
+        <w:t>-Dappen, etc.)</w:t>
+      </w:r>
+      <w:r>
+        <w:t>. They reproduce spectral line profiles and observed intensity patterns very similar to solar observations of granulation. However, they are ill-suited to assessing the MLT</w:t>
+      </w:r>
+      <w:r>
+        <w:t xml:space="preserve"> assumptions</w:t>
+      </w:r>
+      <w:r>
+        <w:t xml:space="preserve"> above because they do not include enough of a spatial scale range (they typically only extend 10-20</w:t>
+      </w:r>
+      <w:r>
+        <w:t>, maybe 50</w:t>
+      </w:r>
+      <w:r>
+        <w:t xml:space="preserve"> Mm deep) so they get granulation right but have a box mode at 20</w:t>
+      </w:r>
+      <w:r>
+        <w:t>-50</w:t>
+      </w:r>
+      <w:r>
+        <w:t xml:space="preserve"> Mm. They also employ some sketchy things like hyper-diffusion and very strange lower boundary conditions. They </w:t>
+      </w:r>
+      <w:r>
+        <w:t xml:space="preserve">thus </w:t>
+      </w:r>
+      <w:r>
+        <w:t xml:space="preserve">get the heating from below very, very wrong. Their approach is to claim that the heating from below is irrelevant and that downflows never come back up! Additionally, not many systematic comparisons </w:t>
+      </w:r>
+      <w:r>
+        <w:t>between</w:t>
+      </w:r>
+      <w:r>
+        <w:t xml:space="preserve"> MLT</w:t>
+      </w:r>
+      <w:r>
+        <w:t xml:space="preserve"> and the local sims</w:t>
+      </w:r>
+      <w:r>
+        <w:t xml:space="preserve"> have been done to begin with</w:t>
+      </w:r>
+      <w:r>
+        <w:t xml:space="preserve"> (there are some, of course, which I should read more closely). </w:t>
+      </w:r>
+    </w:p>
+    <w:p>
+      <w:pPr>
+        <w:pStyle w:val="ListParagraph"/>
+        <w:numPr>
+          <w:ilvl w:val="0"/>
+          <w:numId w:val="1"/>
+        </w:numPr>
+      </w:pPr>
+      <w:r>
+        <w:t xml:space="preserve">Most global codes </w:t>
+      </w:r>
+      <w:r>
+        <w:t xml:space="preserve">get the bottom boundary layer right (using an internal heating function or setting realistic </w:t>
+      </w:r>
+      <w:proofErr w:type="spellStart"/>
+      <w:r>
+        <w:t>kappa_rad</w:t>
+      </w:r>
+      <w:proofErr w:type="spellEnd"/>
+      <w:r>
+        <w:t xml:space="preserve">) but they </w:t>
+      </w:r>
+      <w:r>
+        <w:t xml:space="preserve">employ a </w:t>
+      </w:r>
+      <w:r>
+        <w:rPr>
+          <w:i/>
+          <w:iCs/>
+        </w:rPr>
+        <w:t>conductive</w:t>
+      </w:r>
+      <w:r>
+        <w:t xml:space="preserve"> thermal boundary at the top</w:t>
+      </w:r>
+      <w:r>
+        <w:t>, thus getting the top boundary very, very wrong</w:t>
+      </w:r>
+      <w:r>
+        <w:t xml:space="preserve">. </w:t>
+      </w:r>
+      <w:r>
+        <w:t>It’s still a cooling layer, but t</w:t>
+      </w:r>
+      <w:r>
+        <w:t xml:space="preserve">here is no systematic way to set </w:t>
+      </w:r>
+      <w:r>
+        <w:t>its width. Some simulations are thus stellar</w:t>
+      </w:r>
+      <w:r>
+        <w:t>-</w:t>
+      </w:r>
+      <w:r>
+        <w:t>like (</w:t>
+      </w:r>
+      <w:r>
+        <w:t>in the sense of having a</w:t>
+      </w:r>
+      <w:r>
+        <w:t xml:space="preserve"> thermal boundary layer width substantially less than the top scale height), but others are </w:t>
+      </w:r>
+      <w:r>
+        <w:t xml:space="preserve">not (boundary layer width is commensurate or greater than the top scale height). It’s currently untested weather this effect matters, but </w:t>
+      </w:r>
+      <w:r>
+        <w:t xml:space="preserve">after obsessing, </w:t>
+      </w:r>
+      <w:r>
+        <w:t xml:space="preserve">I’d argue it probably does. </w:t>
+      </w:r>
+    </w:p>
+    <w:p>
+      <w:pPr>
+        <w:pStyle w:val="ListParagraph"/>
+        <w:numPr>
+          <w:ilvl w:val="0"/>
+          <w:numId w:val="1"/>
+        </w:numPr>
+      </w:pPr>
+      <w:r>
+        <w:t>Many of us thermally diffuse on</w:t>
+      </w:r>
+      <w:r>
+        <w:t xml:space="preserve"> the entropy, </w:t>
+      </w:r>
+      <w:r>
+        <w:t>we thus set an upper value of</w:t>
+      </w:r>
+      <w:r>
+        <w:t xml:space="preserve"> </w:t>
+      </w:r>
+      <w:proofErr w:type="spellStart"/>
+      <w:r>
+        <w:t>dS</w:t>
+      </w:r>
+      <w:proofErr w:type="spellEnd"/>
+      <w:r>
+        <w:t>/</w:t>
+      </w:r>
+      <w:proofErr w:type="spellStart"/>
+      <w:r>
+        <w:t>dr</w:t>
+      </w:r>
+      <w:proofErr w:type="spellEnd"/>
+      <w:r>
+        <w:t xml:space="preserve">, then the cooling layer width determines </w:t>
+      </w:r>
+      <w:r>
+        <w:t xml:space="preserve">the entropy deficit imparted to cooling fluid parcels </w:t>
+      </w:r>
+      <w:r>
+        <w:lastRenderedPageBreak/>
+        <w:t xml:space="preserve">at the surface. </w:t>
+      </w:r>
+      <w:r>
+        <w:t xml:space="preserve"> </w:t>
+      </w:r>
+      <w:r>
+        <w:t xml:space="preserve">Contrast this to the observation of granulation at </w:t>
+      </w:r>
+      <w:r>
+        <w:t>l</w:t>
+      </w:r>
+      <w:r>
+        <w:t>~1 Mm scale, which</w:t>
+      </w:r>
+      <w:r>
+        <w:t xml:space="preserve"> shows</w:t>
+      </w:r>
+      <w:r>
+        <w:t xml:space="preserve"> that the entropy deficit </w:t>
+      </w:r>
+      <w:r>
+        <w:t>of granules is determined by the requirement that g S’/</w:t>
+      </w:r>
+      <w:proofErr w:type="spellStart"/>
+      <w:r>
+        <w:t>c_P</w:t>
+      </w:r>
+      <w:proofErr w:type="spellEnd"/>
+      <w:r>
+        <w:t xml:space="preserve"> accelerates granules to speed U ~ (F/rho_</w:t>
+      </w:r>
+      <w:proofErr w:type="gramStart"/>
+      <w:r>
+        <w:t>0)^</w:t>
+      </w:r>
+      <w:proofErr w:type="gramEnd"/>
+      <w:r>
+        <w:t xml:space="preserve">(1/3) in time l/U. </w:t>
+      </w:r>
+      <w:r>
+        <w:t>The top scale height thus seems to determine the entropy deficit for granular downflows as well!</w:t>
+      </w:r>
+    </w:p>
+    <w:p>
+      <w:pPr>
+        <w:pStyle w:val="ListParagraph"/>
+        <w:numPr>
+          <w:ilvl w:val="1"/>
+          <w:numId w:val="1"/>
+        </w:numPr>
+        <w:rPr>
+          <w:i/>
+          <w:iCs/>
+        </w:rPr>
+      </w:pPr>
+      <w:r>
+        <w:rPr>
+          <w:i/>
+          <w:iCs/>
+        </w:rPr>
+        <w:t xml:space="preserve">By using a top conductive boundary layer, we are thus driving the system with entropy perturbations that have nothing to do with what we would expect </w:t>
+      </w:r>
+      <w:r>
+        <w:rPr>
+          <w:i/>
+          <w:iCs/>
+        </w:rPr>
+        <w:t xml:space="preserve">for the top fluid parcels at the driving scale. </w:t>
+      </w:r>
+    </w:p>
+    <w:p>
+      <w:pPr>
+        <w:pStyle w:val="ListParagraph"/>
+        <w:numPr>
+          <w:ilvl w:val="0"/>
+          <w:numId w:val="1"/>
+        </w:numPr>
+      </w:pPr>
+      <w:proofErr w:type="spellStart"/>
+      <w:r>
+        <w:t>Hotta</w:t>
+      </w:r>
+      <w:proofErr w:type="spellEnd"/>
+      <w:r>
+        <w:t xml:space="preserve"> (RSST, now R2D2) does employ a cooling layer</w:t>
+      </w:r>
+      <w:r>
+        <w:t xml:space="preserve"> at the top but incorrectly assumes that its width is commensurate with </w:t>
+      </w:r>
+      <w:proofErr w:type="spellStart"/>
+      <w:r>
+        <w:t>H_rho</w:t>
+      </w:r>
+      <w:proofErr w:type="spellEnd"/>
+      <w:r>
+        <w:t xml:space="preserve">, not much thinner. Further, </w:t>
+      </w:r>
+      <w:proofErr w:type="spellStart"/>
+      <w:r>
+        <w:t>Hotta</w:t>
+      </w:r>
+      <w:proofErr w:type="spellEnd"/>
+      <w:r>
+        <w:t xml:space="preserve"> does no systematic studies of any kind </w:t>
+      </w:r>
+      <w:r>
+        <w:sym w:font="Wingdings" w:char="F04A"/>
+      </w:r>
+    </w:p>
+    <w:p>
+      <w:pPr>
+        <w:pStyle w:val="ListParagraph"/>
+        <w:numPr>
+          <w:ilvl w:val="0"/>
+          <w:numId w:val="1"/>
+        </w:numPr>
+      </w:pPr>
+      <w:r>
+        <w:t>FH2016 nicely show that t</w:t>
+      </w:r>
+      <w:r>
+        <w:t>o scale into a diffusion-free limit</w:t>
+      </w:r>
+      <w:r>
+        <w:t xml:space="preserve"> (wherein the total volume-integrated KE is independent of the Rayleigh number)</w:t>
+      </w:r>
+      <w:r>
+        <w:t xml:space="preserve">, one needs to increase </w:t>
+      </w:r>
+      <w:proofErr w:type="spellStart"/>
+      <w:r>
+        <w:t>Ra_F</w:t>
+      </w:r>
+      <w:proofErr w:type="spellEnd"/>
+      <w:r>
+        <w:t>, which simultaneously decreases the cooling layer width.</w:t>
+      </w:r>
+      <w:r>
+        <w:t xml:space="preserve"> It is interesting that for </w:t>
+      </w:r>
+      <w:proofErr w:type="spellStart"/>
+      <w:r>
+        <w:t>N_rho</w:t>
+      </w:r>
+      <w:proofErr w:type="spellEnd"/>
+      <w:r>
+        <w:t xml:space="preserve"> = 2, 3, 4, </w:t>
+      </w:r>
+      <w:proofErr w:type="spellStart"/>
+      <w:r>
+        <w:t>H_rho</w:t>
+      </w:r>
+      <w:proofErr w:type="spellEnd"/>
+      <w:r>
+        <w:t xml:space="preserve"> at the top = 50,</w:t>
+      </w:r>
+      <w:r>
+        <w:t>2</w:t>
+      </w:r>
+      <w:r>
+        <w:t>0,</w:t>
+      </w:r>
+      <w:r>
+        <w:t>10</w:t>
+      </w:r>
+      <w:r>
+        <w:t xml:space="preserve"> Mm. At Ra ~ 10^5, where the cases enter the asymptotic regime, the conductive boundary layer width is ~20, 12, 8 Mm. Thus, the asymptotic regime seems defined by the place the conductive boundary layer thickness is less than the top-most density scale height. </w:t>
+      </w:r>
+    </w:p>
+    <w:p>
+      <w:pPr>
+        <w:pStyle w:val="ListParagraph"/>
+        <w:numPr>
+          <w:ilvl w:val="0"/>
+          <w:numId w:val="1"/>
+        </w:numPr>
+      </w:pPr>
+      <w:r>
+        <w:t xml:space="preserve">It’s speculation at this point, but I wonder if FH2016 if the value of the KE that FH2016’s simulations asymptote to is not determined by the “potential energy of the thermal boundary layer” (their argument), but simply by the top value of </w:t>
+      </w:r>
+      <w:proofErr w:type="spellStart"/>
+      <w:r>
+        <w:t>H_rho</w:t>
+      </w:r>
+      <w:proofErr w:type="spellEnd"/>
+      <w:r>
+        <w:t>---and also I wonder if U ~ (F/rho_</w:t>
+      </w:r>
+      <w:proofErr w:type="gramStart"/>
+      <w:r>
+        <w:t>0)^</w:t>
+      </w:r>
+      <w:proofErr w:type="gramEnd"/>
+      <w:r>
+        <w:t xml:space="preserve">(1/3) in their sims. </w:t>
+      </w:r>
+    </w:p>
+    <w:p>
+      <w:pPr>
+        <w:ind w:left="360"/>
+        <w:rPr>
+          <w:b/>
+          <w:bCs/>
+        </w:rPr>
+      </w:pPr>
+    </w:p>
+    <w:p>
+      <w:pPr>
+        <w:pStyle w:val="ListParagraph"/>
+        <w:numPr>
+          <w:ilvl w:val="0"/>
+          <w:numId w:val="2"/>
+        </w:numPr>
         <w:rPr>
           <w:sz w:val="32"/>
           <w:szCs w:val="32"/>
           <w:u w:val="single"/>
         </w:rPr>
-        <w:t>stratified simulations</w:t>
-      </w:r>
+      </w:pPr>
       <w:r>
         <w:rPr>
           <w:sz w:val="32"/>
           <w:szCs w:val="32"/>
           <w:u w:val="single"/>
         </w:rPr>
-        <w:t xml:space="preserve"> (at least </w:t>
-      </w:r>
-      <w:r>
-        <w:rPr>
-          <w:sz w:val="32"/>
-          <w:szCs w:val="32"/>
-          <w:u w:val="single"/>
-        </w:rPr>
-        <w:t>the ones I am familiar with</w:t>
-      </w:r>
-      <w:r>
-        <w:rPr>
-          <w:sz w:val="32"/>
-          <w:szCs w:val="32"/>
-          <w:u w:val="single"/>
-        </w:rPr>
-        <w:t xml:space="preserve">). </w:t>
-      </w:r>
+        <w:t xml:space="preserve">What to Do. </w:t>
+      </w:r>
+    </w:p>
+    <w:p>
+      <w:pPr>
+        <w:ind w:left="360"/>
+        <w:rPr>
+          <w:b/>
+          <w:bCs/>
+        </w:rPr>
+      </w:pPr>
     </w:p>
     <w:p>
       <w:pPr>
@@ -1639,28 +2129,270 @@
           <w:ilvl w:val="0"/>
           <w:numId w:val="1"/>
         </w:numPr>
-      </w:pPr>
-      <w:r>
-        <w:t xml:space="preserve">Some local </w:t>
-      </w:r>
-      <w:r>
-        <w:t>codes (</w:t>
-      </w:r>
-      <w:proofErr w:type="spellStart"/>
-      <w:r>
-        <w:t>MuRAM</w:t>
-      </w:r>
-      <w:proofErr w:type="spellEnd"/>
-      <w:r>
-        <w:t xml:space="preserve">, </w:t>
-      </w:r>
-      <w:proofErr w:type="spellStart"/>
-      <w:r>
-        <w:t>BiFROST</w:t>
-      </w:r>
-      <w:proofErr w:type="spellEnd"/>
-      <w:r>
-        <w:t>, Stein/</w:t>
+        <w:rPr>
+          <w:b/>
+          <w:bCs/>
+        </w:rPr>
+      </w:pPr>
+      <w:r>
+        <w:rPr>
+          <w:b/>
+          <w:bCs/>
+        </w:rPr>
+        <w:t xml:space="preserve">The relevant parameter space the simulations should be exploring are strongly stratified spherical shells with controlled cooling layers much thinner that the outermost density scale height. </w:t>
+      </w:r>
+    </w:p>
+    <w:p>
+      <w:pPr>
+        <w:pStyle w:val="ListParagraph"/>
+        <w:numPr>
+          <w:ilvl w:val="0"/>
+          <w:numId w:val="1"/>
+        </w:numPr>
+        <w:rPr>
+          <w:b/>
+          <w:bCs/>
+        </w:rPr>
+      </w:pPr>
+      <w:r>
+        <w:t>We clearly can’t do the solar case but we can do:</w:t>
+      </w:r>
+    </w:p>
+    <w:p>
+      <w:pPr>
+        <w:pStyle w:val="ListParagraph"/>
+        <w:numPr>
+          <w:ilvl w:val="1"/>
+          <w:numId w:val="1"/>
+        </w:numPr>
+        <w:rPr>
+          <w:b/>
+          <w:bCs/>
+        </w:rPr>
+      </w:pPr>
+      <w:r>
+        <w:t xml:space="preserve">Experiment 1: </w:t>
+      </w:r>
+    </w:p>
+    <w:p>
+      <w:pPr>
+        <w:pStyle w:val="ListParagraph"/>
+        <w:numPr>
+          <w:ilvl w:val="1"/>
+          <w:numId w:val="1"/>
+        </w:numPr>
+        <w:rPr>
+          <w:b/>
+          <w:bCs/>
+        </w:rPr>
+      </w:pPr>
+      <w:r>
+        <w:t>Take a 5-scale height polytropic model with aspect ratio 0.7</w:t>
+      </w:r>
+      <w:r>
+        <w:t>2 (like bottom 5 scale heights of model S)</w:t>
+      </w:r>
+      <w:r>
+        <w:t xml:space="preserve">. </w:t>
+      </w:r>
+    </w:p>
+    <w:p>
+      <w:pPr>
+        <w:pStyle w:val="ListParagraph"/>
+        <w:numPr>
+          <w:ilvl w:val="1"/>
+          <w:numId w:val="1"/>
+        </w:numPr>
+        <w:rPr>
+          <w:b/>
+          <w:bCs/>
+        </w:rPr>
+      </w:pPr>
+      <w:r>
+        <w:t xml:space="preserve">Do non-rotating and non-magnetic. </w:t>
+      </w:r>
+    </w:p>
+    <w:p>
+      <w:pPr>
+        <w:pStyle w:val="ListParagraph"/>
+        <w:numPr>
+          <w:ilvl w:val="1"/>
+          <w:numId w:val="1"/>
+        </w:numPr>
+        <w:rPr>
+          <w:b/>
+          <w:bCs/>
+        </w:rPr>
+      </w:pPr>
+      <w:r>
+        <w:t>Don’t do this in a box because I don’t know how to use Dedalus, and because we’re investigating partly global-scale motions, which should be sensitive to the box size. Do a spherical shell in Rayleigh</w:t>
+      </w:r>
+      <w:r>
+        <w:t xml:space="preserve">. </w:t>
+      </w:r>
+    </w:p>
+    <w:p>
+      <w:pPr>
+        <w:pStyle w:val="ListParagraph"/>
+        <w:numPr>
+          <w:ilvl w:val="1"/>
+          <w:numId w:val="1"/>
+        </w:numPr>
+        <w:rPr>
+          <w:b/>
+          <w:bCs/>
+        </w:rPr>
+      </w:pPr>
+      <w:r>
+        <w:t xml:space="preserve">Put an internal heating proportional to rho*T as we’ve done. </w:t>
+      </w:r>
+    </w:p>
+    <w:p>
+      <w:pPr>
+        <w:pStyle w:val="ListParagraph"/>
+        <w:numPr>
+          <w:ilvl w:val="1"/>
+          <w:numId w:val="1"/>
+        </w:numPr>
+        <w:rPr>
+          <w:b/>
+          <w:bCs/>
+        </w:rPr>
+      </w:pPr>
+      <w:r>
+        <w:t>Use stress-free, impenetrable, zero flux (ds/</w:t>
+      </w:r>
+      <w:proofErr w:type="spellStart"/>
+      <w:r>
+        <w:t>dr</w:t>
+      </w:r>
+      <w:proofErr w:type="spellEnd"/>
+      <w:r>
+        <w:t xml:space="preserve"> = 0) boundaries at both ends; all flux driven through will be accomplished by heating/cooling</w:t>
+      </w:r>
+    </w:p>
+    <w:p>
+      <w:pPr>
+        <w:pStyle w:val="ListParagraph"/>
+        <w:numPr>
+          <w:ilvl w:val="1"/>
+          <w:numId w:val="1"/>
+        </w:numPr>
+        <w:rPr>
+          <w:b/>
+          <w:bCs/>
+        </w:rPr>
+      </w:pPr>
+      <w:r>
+        <w:t xml:space="preserve">Put a </w:t>
+      </w:r>
+      <w:r>
+        <w:t xml:space="preserve">thin </w:t>
+      </w:r>
+      <w:r>
+        <w:t xml:space="preserve">cooling layer at the top say </w:t>
+      </w:r>
+      <w:r>
+        <w:t>of width</w:t>
+      </w:r>
+      <w:r>
+        <w:t xml:space="preserve"> 30</w:t>
+      </w:r>
+      <w:r>
+        <w:t xml:space="preserve">% the top density scale height. </w:t>
+      </w:r>
+    </w:p>
+    <w:p>
+      <w:pPr>
+        <w:pStyle w:val="ListParagraph"/>
+        <w:numPr>
+          <w:ilvl w:val="1"/>
+          <w:numId w:val="1"/>
+        </w:numPr>
+        <w:rPr>
+          <w:b/>
+          <w:bCs/>
+        </w:rPr>
+      </w:pPr>
+      <w:r>
+        <w:t xml:space="preserve">Pick </w:t>
+      </w:r>
+      <w:proofErr w:type="spellStart"/>
+      <w:r>
+        <w:t>Pr</w:t>
+      </w:r>
+      <w:proofErr w:type="spellEnd"/>
+      <w:r>
+        <w:t xml:space="preserve"> = 0.1.</w:t>
+      </w:r>
+    </w:p>
+    <w:p>
+      <w:pPr>
+        <w:pStyle w:val="ListParagraph"/>
+        <w:numPr>
+          <w:ilvl w:val="1"/>
+          <w:numId w:val="1"/>
+        </w:numPr>
+        <w:rPr>
+          <w:b/>
+          <w:bCs/>
+        </w:rPr>
+      </w:pPr>
+      <w:r>
+        <w:t xml:space="preserve">Define </w:t>
+      </w:r>
+      <w:r>
+        <w:t xml:space="preserve">the flux Rayleigh number as we have been, but integrate Q(r) – C(r) now.  </w:t>
+      </w:r>
+    </w:p>
+    <w:p>
+      <w:pPr>
+        <w:pStyle w:val="ListParagraph"/>
+        <w:numPr>
+          <w:ilvl w:val="1"/>
+          <w:numId w:val="1"/>
+        </w:numPr>
+        <w:rPr>
+          <w:b/>
+          <w:bCs/>
+        </w:rPr>
+      </w:pPr>
+      <w:r>
+        <w:t xml:space="preserve">Crank up the Rayleigh number, investigate scales of motion, </w:t>
+      </w:r>
+      <w:proofErr w:type="spellStart"/>
+      <w:r>
+        <w:t>KE_tot</w:t>
+      </w:r>
+      <w:proofErr w:type="spellEnd"/>
+      <w:r>
+        <w:t>, turbulent free fall, entropy drop</w:t>
+      </w:r>
+      <w:r>
+        <w:t xml:space="preserve">, mixing length assumptions. </w:t>
+      </w:r>
+      <w:r>
+        <w:t xml:space="preserve"> </w:t>
+      </w:r>
+    </w:p>
+    <w:p>
+      <w:pPr>
+        <w:pStyle w:val="ListParagraph"/>
+        <w:numPr>
+          <w:ilvl w:val="0"/>
+          <w:numId w:val="1"/>
+        </w:numPr>
+        <w:rPr>
+          <w:b/>
+          <w:bCs/>
+        </w:rPr>
+      </w:pPr>
+      <w:r>
+        <w:lastRenderedPageBreak/>
+        <w:t xml:space="preserve">The </w:t>
+      </w:r>
+      <w:r>
+        <w:t>results of Stein/</w:t>
       </w:r>
       <w:proofErr w:type="spellStart"/>
       <w:r>
@@ -1668,112 +2400,71 @@
       </w:r>
       <w:proofErr w:type="spellEnd"/>
       <w:r>
-        <w:t>)</w:t>
-      </w:r>
-      <w:r>
-        <w:t xml:space="preserve">, </w:t>
-      </w:r>
-      <w:r>
-        <w:t>etc</w:t>
-      </w:r>
-      <w:r>
-        <w:t>.</w:t>
-      </w:r>
-      <w:r>
-        <w:t xml:space="preserve"> drive the convection fairly realistically at the top, solving radiative transport (binning the frequency) and using a tabulated EOS. They reproduce spectral line profiles and observed intensity patterns very similar to solar observations of granulation. However, they are ill-suited to assessing the MLT</w:t>
-      </w:r>
-      <w:r>
-        <w:t xml:space="preserve"> assumptions</w:t>
-      </w:r>
-      <w:r>
-        <w:t xml:space="preserve"> above because they do not include enough of a spatial scale range (they typically only extend 10-20</w:t>
-      </w:r>
-      <w:r>
-        <w:t>, maybe 50</w:t>
-      </w:r>
-      <w:r>
-        <w:t xml:space="preserve"> Mm deep) so they get granulation right but have a box mode at 20 Mm. They also employ some sketchy things like hyper-diffusion and very strange lower boundary conditions. They </w:t>
-      </w:r>
-      <w:r>
-        <w:t xml:space="preserve">thus </w:t>
-      </w:r>
-      <w:r>
-        <w:t xml:space="preserve">get the heating from below very, very wrong. Their approach is to claim that the heating from below is irrelevant and that downflows never come back up! Additionally, not many systematic comparisons </w:t>
-      </w:r>
-      <w:r>
-        <w:t>between</w:t>
-      </w:r>
-      <w:r>
-        <w:t xml:space="preserve"> MLT</w:t>
-      </w:r>
-      <w:r>
-        <w:t xml:space="preserve"> and the local sims</w:t>
-      </w:r>
-      <w:r>
-        <w:t xml:space="preserve"> have been done to begin with</w:t>
-      </w:r>
-      <w:r>
-        <w:t xml:space="preserve"> (there are some, of course, which I should read more closely). </w:t>
-      </w:r>
-    </w:p>
-    <w:p>
-      <w:pPr>
-        <w:pStyle w:val="ListParagraph"/>
-        <w:numPr>
-          <w:ilvl w:val="0"/>
-          <w:numId w:val="1"/>
-        </w:numPr>
-      </w:pPr>
-      <w:r>
-        <w:t xml:space="preserve">Most global codes </w:t>
-      </w:r>
-      <w:r>
-        <w:t xml:space="preserve">get the bottom boundary layer right (using an internal heating function or setting realistic </w:t>
-      </w:r>
-      <w:proofErr w:type="spellStart"/>
-      <w:r>
-        <w:t>kappa_rad</w:t>
-      </w:r>
-      <w:proofErr w:type="spellEnd"/>
-      <w:r>
-        <w:t xml:space="preserve">) but they </w:t>
-      </w:r>
-      <w:r>
-        <w:t xml:space="preserve">employ a </w:t>
+        <w:t xml:space="preserve"> + solar granulation suggest that the actual width of the cooling layer doesn’t matter</w:t>
+      </w:r>
+      <w:r>
+        <w:t xml:space="preserve">, since it’s way thinner 1 Mm. </w:t>
+      </w:r>
+      <w:r>
+        <w:t xml:space="preserve">But it </w:t>
       </w:r>
       <w:r>
         <w:rPr>
           <w:i/>
           <w:iCs/>
         </w:rPr>
-        <w:t>conductive</w:t>
-      </w:r>
-      <w:r>
-        <w:t xml:space="preserve"> thermal boundary at the top. </w:t>
-      </w:r>
-      <w:r>
-        <w:t>It’s still a cooling layer, but t</w:t>
-      </w:r>
-      <w:r>
-        <w:t xml:space="preserve">here is no systematic way to set </w:t>
-      </w:r>
-      <w:r>
-        <w:t>its width. Some simulations are thus stellar</w:t>
-      </w:r>
-      <w:r>
-        <w:t>-</w:t>
-      </w:r>
-      <w:r>
-        <w:t>like (</w:t>
-      </w:r>
-      <w:r>
-        <w:t>in the sense of having a</w:t>
-      </w:r>
-      <w:r>
-        <w:t xml:space="preserve"> thermal boundary layer width substantially less than the top scale height), but others are </w:t>
-      </w:r>
-      <w:r>
-        <w:t xml:space="preserve">not (boundary layer width is commensurate or greater than the top scale height). It’s currently untested weather this effect matters, but I’d argue it probably does. </w:t>
+        <w:t>might</w:t>
+      </w:r>
+      <w:r>
+        <w:t xml:space="preserve"> matter that it’s at least less than the granular scale (the top scale height</w:t>
+      </w:r>
+      <w:r>
+        <w:t xml:space="preserve">). </w:t>
+      </w:r>
+    </w:p>
+    <w:p>
+      <w:pPr>
+        <w:pStyle w:val="ListParagraph"/>
+        <w:numPr>
+          <w:ilvl w:val="1"/>
+          <w:numId w:val="1"/>
+        </w:numPr>
+        <w:rPr>
+          <w:b/>
+          <w:bCs/>
+        </w:rPr>
+      </w:pPr>
+      <w:r>
+        <w:t xml:space="preserve">Take the highest-Ra case from before. </w:t>
+      </w:r>
+    </w:p>
+    <w:p>
+      <w:pPr>
+        <w:pStyle w:val="ListParagraph"/>
+        <w:numPr>
+          <w:ilvl w:val="1"/>
+          <w:numId w:val="1"/>
+        </w:numPr>
+        <w:rPr>
+          <w:b/>
+          <w:bCs/>
+        </w:rPr>
+      </w:pPr>
+      <w:r>
+        <w:t xml:space="preserve">Change the cooling layer depth: both much &lt;&lt; </w:t>
+      </w:r>
+      <w:proofErr w:type="spellStart"/>
+      <w:r>
+        <w:t>H_</w:t>
+      </w:r>
+      <w:proofErr w:type="gramStart"/>
+      <w:r>
+        <w:t>rho,top</w:t>
+      </w:r>
+      <w:proofErr w:type="spellEnd"/>
+      <w:proofErr w:type="gramEnd"/>
+      <w:r>
+        <w:t xml:space="preserve"> (if the sim doesn’t crash) and very large (say symmetric heating/cooling about the middle of the CZ). </w:t>
       </w:r>
     </w:p>
     <w:p>
@@ -1783,101 +2474,90 @@
           <w:ilvl w:val="0"/>
           <w:numId w:val="1"/>
         </w:numPr>
-      </w:pPr>
-      <w:r>
-        <w:t>Many of us thermally diffuse on</w:t>
-      </w:r>
-      <w:r>
-        <w:t xml:space="preserve"> the entropy, </w:t>
-      </w:r>
-      <w:r>
-        <w:t>we thus set an upper value of</w:t>
-      </w:r>
+        <w:rPr>
+          <w:b/>
+          <w:bCs/>
+        </w:rPr>
+      </w:pPr>
+      <w:r>
+        <w:t xml:space="preserve">This may be prohibitively expensive for a 5-scale height case, but I’m not sure. For the </w:t>
+      </w:r>
+      <w:proofErr w:type="gramStart"/>
+      <w:r>
+        <w:t>5 scale</w:t>
+      </w:r>
+      <w:proofErr w:type="gramEnd"/>
+      <w:r>
+        <w:t xml:space="preserve"> height case, I estimate we’d need </w:t>
+      </w:r>
+      <w:proofErr w:type="spellStart"/>
+      <w:r>
+        <w:t>n_r</w:t>
+      </w:r>
+      <w:proofErr w:type="spellEnd"/>
+      <w:r>
+        <w:t xml:space="preserve"> = 512, </w:t>
+      </w:r>
+      <w:proofErr w:type="spellStart"/>
+      <w:r>
+        <w:t>n_theta</w:t>
+      </w:r>
+      <w:proofErr w:type="spellEnd"/>
+      <w:r>
+        <w:t xml:space="preserve"> = 3,072, to cover 5 grid points radially across the cooling layer and 3 points horizontally. That’s right at the max of what we can run (and its expensive). However, if I’m right and only scales of motion of order </w:t>
+      </w:r>
+      <w:proofErr w:type="spellStart"/>
+      <w:r>
+        <w:t>H_rho</w:t>
+      </w:r>
+      <w:proofErr w:type="spellEnd"/>
       <w:r>
         <w:t xml:space="preserve"> </w:t>
       </w:r>
-      <w:proofErr w:type="spellStart"/>
-      <w:r>
-        <w:t>dS</w:t>
-      </w:r>
-      <w:proofErr w:type="spellEnd"/>
-      <w:r>
-        <w:t>/</w:t>
-      </w:r>
-      <w:proofErr w:type="spellStart"/>
-      <w:r>
-        <w:t>dr</w:t>
-      </w:r>
-      <w:proofErr w:type="spellEnd"/>
-      <w:r>
-        <w:t xml:space="preserve">, then the cooling layer width determines </w:t>
-      </w:r>
-      <w:r>
-        <w:t xml:space="preserve">the entropy deficit imparted to cooling fluid parcels at the surface. </w:t>
-      </w:r>
-      <w:r>
-        <w:t xml:space="preserve"> </w:t>
-      </w:r>
-      <w:r>
-        <w:t xml:space="preserve">Contrast this to the observation of granulation at </w:t>
-      </w:r>
-      <w:r>
-        <w:t>l</w:t>
-      </w:r>
-      <w:r>
-        <w:t>~1 Mm scale, which</w:t>
-      </w:r>
-      <w:r>
-        <w:t xml:space="preserve"> shows</w:t>
-      </w:r>
-      <w:r>
-        <w:t xml:space="preserve"> that the entropy deficit </w:t>
-      </w:r>
-      <w:r>
-        <w:t xml:space="preserve">of granules is determined by the requirement </w:t>
-      </w:r>
       <w:proofErr w:type="gramStart"/>
       <w:r>
-        <w:t>that  g</w:t>
+        <w:t>are</w:t>
       </w:r>
       <w:proofErr w:type="gramEnd"/>
       <w:r>
-        <w:t xml:space="preserve"> S’/</w:t>
-      </w:r>
-      <w:proofErr w:type="spellStart"/>
-      <w:r>
-        <w:t>c_P</w:t>
-      </w:r>
-      <w:proofErr w:type="spellEnd"/>
-      <w:r>
-        <w:t xml:space="preserve"> accelerates granules to speed U ~ (F/rho_0)^(1/3) in time l/U. </w:t>
-      </w:r>
-    </w:p>
-    <w:p>
-      <w:pPr>
-        <w:pStyle w:val="ListParagraph"/>
-        <w:numPr>
-          <w:ilvl w:val="1"/>
-          <w:numId w:val="1"/>
-        </w:numPr>
+        <w:t xml:space="preserve"> ultimately driven, we may not need multiple grid points across the cooling layer, and subsequent sims could be run at lower resolution or with multiple </w:t>
+      </w:r>
+      <w:proofErr w:type="spellStart"/>
+      <w:r>
+        <w:t>chebyshevs</w:t>
+      </w:r>
+      <w:proofErr w:type="spellEnd"/>
+      <w:r>
+        <w:t xml:space="preserve"> at the top. </w:t>
+      </w:r>
+    </w:p>
+    <w:p>
+      <w:pPr>
+        <w:pStyle w:val="ListParagraph"/>
+        <w:numPr>
+          <w:ilvl w:val="0"/>
+          <w:numId w:val="1"/>
+        </w:numPr>
+        <w:rPr>
+          <w:b/>
+          <w:bCs/>
+        </w:rPr>
+      </w:pPr>
+      <w:r>
+        <w:t xml:space="preserve">If we </w:t>
+      </w:r>
+      <w:r>
         <w:rPr>
           <w:i/>
           <w:iCs/>
         </w:rPr>
-      </w:pPr>
-      <w:r>
-        <w:rPr>
-          <w:i/>
-          <w:iCs/>
-        </w:rPr>
-        <w:t xml:space="preserve">By using a top conductive boundary layer, we are thus driving the system with entropy perturbations that have nothing to do with what we would expect </w:t>
-      </w:r>
-      <w:r>
-        <w:rPr>
-          <w:i/>
-          <w:iCs/>
-        </w:rPr>
-        <w:t xml:space="preserve">for the top fluid parcels at the driving scale. </w:t>
+        <w:t>did</w:t>
+      </w:r>
+      <w:r>
+        <w:t xml:space="preserve"> use Dedalus, we probably want a box say 400 Mm x 400 Mm x </w:t>
+      </w:r>
+      <w:r>
+        <w:t xml:space="preserve">190 Mm to accomplish something similar to 21 (we don’t want an artificial box mode at 100 Mm, the bottom scale height). The top scale height is 6.3 Mm and 30% of that is 1.9 Mm. For (5,3) grid points coverage that’s 1,024 x 1,024 x 512. I’m not sure if it is really much less expensive. Unless can Dedalus do more resolution (both horizontally and vertically) it different places? I imagine not because it’s a fully spectral code. </w:t>
       </w:r>
     </w:p>
     <w:p>
@@ -1887,18 +2567,13 @@
           <w:ilvl w:val="0"/>
           <w:numId w:val="1"/>
         </w:numPr>
-      </w:pPr>
-      <w:proofErr w:type="spellStart"/>
-      <w:r>
-        <w:lastRenderedPageBreak/>
-        <w:t>Hotta</w:t>
-      </w:r>
-      <w:proofErr w:type="spellEnd"/>
-      <w:r>
-        <w:t xml:space="preserve"> (RSST, now R2D2) does employ a cooling layer</w:t>
-      </w:r>
-      <w:r>
-        <w:t xml:space="preserve"> at the top but incorrectly assumes that its width is commensurate with </w:t>
+        <w:rPr>
+          <w:b/>
+          <w:bCs/>
+        </w:rPr>
+      </w:pPr>
+      <w:r>
+        <w:t xml:space="preserve">If all of the above proves prohibitive, we could go down to 4 scale heights across the CZ instead of 5. That would take the top </w:t>
       </w:r>
       <w:proofErr w:type="spellStart"/>
       <w:r>
@@ -1906,18 +2581,15 @@
       </w:r>
       <w:proofErr w:type="spellEnd"/>
       <w:r>
-        <w:t xml:space="preserve">, not much thinner. Further, </w:t>
-      </w:r>
-      <w:proofErr w:type="spellStart"/>
-      <w:r>
-        <w:t>Hotta</w:t>
-      </w:r>
-      <w:proofErr w:type="spellEnd"/>
-      <w:r>
-        <w:t xml:space="preserve"> does no systematic studies of any kind </w:t>
-      </w:r>
-      <w:r>
-        <w:sym w:font="Wingdings" w:char="F04A"/>
+        <w:t xml:space="preserve"> from 6.3 Mm to 10.4 Mm and thus make the 3D sim (10.4/6.</w:t>
+      </w:r>
+      <w:proofErr w:type="gramStart"/>
+      <w:r>
+        <w:t>3)^</w:t>
+      </w:r>
+      <w:proofErr w:type="gramEnd"/>
+      <w:r>
+        <w:t xml:space="preserve">3 ~ 5x less expensive. </w:t>
       </w:r>
     </w:p>
     <w:p>
@@ -1927,29 +2599,13 @@
           <w:ilvl w:val="0"/>
           <w:numId w:val="1"/>
         </w:numPr>
-      </w:pPr>
-      <w:r>
-        <w:t>FH2016 nicely show that t</w:t>
-      </w:r>
-      <w:r>
-        <w:t>o scale into a diffusion-free limit</w:t>
-      </w:r>
-      <w:r>
-        <w:t xml:space="preserve"> (wherein the total volume-integrated KE is independent of the Rayleigh number)</w:t>
-      </w:r>
-      <w:r>
-        <w:t xml:space="preserve">, one needs to increase </w:t>
-      </w:r>
-      <w:proofErr w:type="spellStart"/>
-      <w:r>
-        <w:t>Ra_F</w:t>
-      </w:r>
-      <w:proofErr w:type="spellEnd"/>
-      <w:r>
-        <w:t>, which simultaneously decreases the cooling layer width.</w:t>
-      </w:r>
-      <w:r>
-        <w:t xml:space="preserve"> It is interesting that for </w:t>
+        <w:rPr>
+          <w:b/>
+          <w:bCs/>
+        </w:rPr>
+      </w:pPr>
+      <w:r>
+        <w:t xml:space="preserve">If </w:t>
       </w:r>
       <w:proofErr w:type="spellStart"/>
       <w:r>
@@ -1957,390 +2613,31 @@
       </w:r>
       <w:proofErr w:type="spellEnd"/>
       <w:r>
-        <w:t xml:space="preserve"> = 2, 3, 4, </w:t>
-      </w:r>
-      <w:proofErr w:type="spellStart"/>
-      <w:r>
-        <w:t>H_rho</w:t>
-      </w:r>
-      <w:proofErr w:type="spellEnd"/>
-      <w:r>
-        <w:t xml:space="preserve"> at the top = 50,10,5 Mm. At Ra ~ 10^5, where the cases enter the asymptotic regime, the conductive boundary layer width is ~20, 12, 8 Mm. Thus, the asymptotic regime seems defined by the place the conductive boundary layer thickness is less than the top-most density scale height. </w:t>
-      </w:r>
-    </w:p>
-    <w:p>
-      <w:pPr>
-        <w:ind w:left="360"/>
-        <w:rPr>
-          <w:b/>
-          <w:bCs/>
-        </w:rPr>
-      </w:pPr>
-    </w:p>
-    <w:p>
-      <w:pPr>
-        <w:pStyle w:val="ListParagraph"/>
-        <w:numPr>
-          <w:ilvl w:val="0"/>
-          <w:numId w:val="2"/>
-        </w:numPr>
-        <w:rPr>
-          <w:sz w:val="32"/>
-          <w:szCs w:val="32"/>
-          <w:u w:val="single"/>
-        </w:rPr>
-      </w:pPr>
-      <w:r>
-        <w:rPr>
-          <w:sz w:val="32"/>
-          <w:szCs w:val="32"/>
-          <w:u w:val="single"/>
-        </w:rPr>
-        <w:t xml:space="preserve">What to Do. </w:t>
-      </w:r>
-    </w:p>
-    <w:p>
-      <w:pPr>
-        <w:ind w:left="360"/>
-        <w:rPr>
-          <w:b/>
-          <w:bCs/>
-        </w:rPr>
-      </w:pPr>
-    </w:p>
-    <w:p>
-      <w:pPr>
-        <w:pStyle w:val="ListParagraph"/>
-        <w:numPr>
-          <w:ilvl w:val="0"/>
-          <w:numId w:val="1"/>
-        </w:numPr>
-        <w:rPr>
-          <w:b/>
-          <w:bCs/>
-        </w:rPr>
-      </w:pPr>
-      <w:r>
-        <w:rPr>
-          <w:b/>
-          <w:bCs/>
-        </w:rPr>
-        <w:t xml:space="preserve">The relevant parameter space the simulations should be exploring are strongly stratified spherical shells with controlled cooling layers much thinner that the outermost density scale height. </w:t>
-      </w:r>
-    </w:p>
-    <w:p>
-      <w:pPr>
-        <w:pStyle w:val="ListParagraph"/>
-        <w:numPr>
-          <w:ilvl w:val="0"/>
-          <w:numId w:val="1"/>
-        </w:numPr>
-        <w:rPr>
-          <w:b/>
-          <w:bCs/>
-        </w:rPr>
-      </w:pPr>
-      <w:r>
-        <w:t>We clearly can’t do the solar case but we can do:</w:t>
-      </w:r>
-    </w:p>
-    <w:p>
-      <w:pPr>
-        <w:pStyle w:val="ListParagraph"/>
-        <w:numPr>
-          <w:ilvl w:val="1"/>
-          <w:numId w:val="1"/>
-        </w:numPr>
-        <w:rPr>
-          <w:b/>
-          <w:bCs/>
-        </w:rPr>
-      </w:pPr>
-      <w:r>
-        <w:t xml:space="preserve">Experiment 1: </w:t>
-      </w:r>
-    </w:p>
-    <w:p>
-      <w:pPr>
-        <w:pStyle w:val="ListParagraph"/>
-        <w:numPr>
-          <w:ilvl w:val="1"/>
-          <w:numId w:val="1"/>
-        </w:numPr>
-        <w:rPr>
-          <w:b/>
-          <w:bCs/>
-        </w:rPr>
-      </w:pPr>
-      <w:r>
-        <w:t xml:space="preserve">Take a 5-scale height polytropic model with aspect ratio 0.7. </w:t>
-      </w:r>
-    </w:p>
-    <w:p>
-      <w:pPr>
-        <w:pStyle w:val="ListParagraph"/>
-        <w:numPr>
-          <w:ilvl w:val="1"/>
-          <w:numId w:val="1"/>
-        </w:numPr>
-        <w:rPr>
-          <w:b/>
-          <w:bCs/>
-        </w:rPr>
-      </w:pPr>
-      <w:r>
-        <w:t xml:space="preserve">Do non-rotating and non-magnetic. </w:t>
-      </w:r>
-    </w:p>
-    <w:p>
-      <w:pPr>
-        <w:pStyle w:val="ListParagraph"/>
-        <w:numPr>
-          <w:ilvl w:val="1"/>
-          <w:numId w:val="1"/>
-        </w:numPr>
-        <w:rPr>
-          <w:b/>
-          <w:bCs/>
-        </w:rPr>
-      </w:pPr>
-      <w:r>
-        <w:t>Don’t do this in a box because I don’t know how to use Dedalus, and because we’re investigating partly global-scale motions, which should be sensitive to the box size. Do a spherical shell in Rayleigh</w:t>
-      </w:r>
-      <w:r>
-        <w:t xml:space="preserve">. </w:t>
-      </w:r>
-    </w:p>
-    <w:p>
-      <w:pPr>
-        <w:pStyle w:val="ListParagraph"/>
-        <w:numPr>
-          <w:ilvl w:val="1"/>
-          <w:numId w:val="1"/>
-        </w:numPr>
-        <w:rPr>
-          <w:b/>
-          <w:bCs/>
-        </w:rPr>
-      </w:pPr>
-      <w:r>
-        <w:t xml:space="preserve">Put an internal heating proportional to rho*T as we’ve done. </w:t>
-      </w:r>
-    </w:p>
-    <w:p>
-      <w:pPr>
-        <w:pStyle w:val="ListParagraph"/>
-        <w:numPr>
-          <w:ilvl w:val="1"/>
-          <w:numId w:val="1"/>
-        </w:numPr>
-        <w:rPr>
-          <w:b/>
-          <w:bCs/>
-        </w:rPr>
-      </w:pPr>
-      <w:r>
-        <w:t>Use stress-free, impenetrable, zero flux (ds/</w:t>
-      </w:r>
-      <w:proofErr w:type="spellStart"/>
-      <w:r>
-        <w:t>dr</w:t>
-      </w:r>
-      <w:proofErr w:type="spellEnd"/>
-      <w:r>
-        <w:t xml:space="preserve"> = 0) boundaries at both ends; all flux driven through will be accomplished by heating/cooling</w:t>
-      </w:r>
-    </w:p>
-    <w:p>
-      <w:pPr>
-        <w:pStyle w:val="ListParagraph"/>
-        <w:numPr>
-          <w:ilvl w:val="1"/>
-          <w:numId w:val="1"/>
-        </w:numPr>
-        <w:rPr>
-          <w:b/>
-          <w:bCs/>
-        </w:rPr>
-      </w:pPr>
-      <w:r>
-        <w:t xml:space="preserve">Put a </w:t>
-      </w:r>
-      <w:r>
-        <w:t xml:space="preserve">thin </w:t>
-      </w:r>
-      <w:r>
-        <w:t xml:space="preserve">cooling layer at the top say </w:t>
-      </w:r>
-      <w:r>
-        <w:t xml:space="preserve">of width </w:t>
-      </w:r>
-      <w:r>
-        <w:t xml:space="preserve">20% the top density scale height. </w:t>
-      </w:r>
-    </w:p>
-    <w:p>
-      <w:pPr>
-        <w:pStyle w:val="ListParagraph"/>
-        <w:numPr>
-          <w:ilvl w:val="1"/>
-          <w:numId w:val="1"/>
-        </w:numPr>
-        <w:rPr>
-          <w:b/>
-          <w:bCs/>
-        </w:rPr>
-      </w:pPr>
-      <w:r>
-        <w:t xml:space="preserve">Pick </w:t>
-      </w:r>
-      <w:proofErr w:type="spellStart"/>
-      <w:r>
-        <w:t>Pr</w:t>
-      </w:r>
-      <w:proofErr w:type="spellEnd"/>
-      <w:r>
-        <w:t xml:space="preserve"> = 0.1.</w:t>
-      </w:r>
-    </w:p>
-    <w:p>
-      <w:pPr>
-        <w:pStyle w:val="ListParagraph"/>
-        <w:numPr>
-          <w:ilvl w:val="1"/>
-          <w:numId w:val="1"/>
-        </w:numPr>
-        <w:rPr>
-          <w:b/>
-          <w:bCs/>
-        </w:rPr>
-      </w:pPr>
-      <w:r>
-        <w:t xml:space="preserve">Define </w:t>
-      </w:r>
-      <w:r>
-        <w:t xml:space="preserve">the flux Rayleigh number as we have been, but integrate Q(r) – C(r) now.  </w:t>
-      </w:r>
-    </w:p>
-    <w:p>
-      <w:pPr>
-        <w:pStyle w:val="ListParagraph"/>
-        <w:numPr>
-          <w:ilvl w:val="1"/>
-          <w:numId w:val="1"/>
-        </w:numPr>
-        <w:rPr>
-          <w:b/>
-          <w:bCs/>
-        </w:rPr>
-      </w:pPr>
-      <w:r>
-        <w:t xml:space="preserve">Crank up the Rayleigh number, investigate scales of motion, </w:t>
-      </w:r>
-      <w:proofErr w:type="spellStart"/>
-      <w:r>
-        <w:t>KE_tot</w:t>
-      </w:r>
-      <w:proofErr w:type="spellEnd"/>
-      <w:r>
-        <w:t>, turbulent free fall, entropy drop</w:t>
-      </w:r>
-      <w:r>
-        <w:t xml:space="preserve">, mixing length assumptions. </w:t>
-      </w:r>
-      <w:r>
-        <w:t xml:space="preserve"> </w:t>
-      </w:r>
-    </w:p>
-    <w:p>
-      <w:pPr>
-        <w:pStyle w:val="ListParagraph"/>
-        <w:numPr>
-          <w:ilvl w:val="0"/>
-          <w:numId w:val="1"/>
-        </w:numPr>
-        <w:rPr>
-          <w:b/>
-          <w:bCs/>
-        </w:rPr>
-      </w:pPr>
-      <w:r>
-        <w:t xml:space="preserve">The </w:t>
-      </w:r>
-      <w:r>
-        <w:t>results of Stein/</w:t>
-      </w:r>
-      <w:proofErr w:type="spellStart"/>
-      <w:r>
-        <w:t>Nordlund</w:t>
-      </w:r>
-      <w:proofErr w:type="spellEnd"/>
-      <w:r>
-        <w:t xml:space="preserve"> + solar granulation suggest that the actual width of the cooling layer doesn’t matter</w:t>
-      </w:r>
-      <w:r>
-        <w:t xml:space="preserve">, since it’s way thinner 1 Mm. </w:t>
-      </w:r>
-      <w:r>
-        <w:t xml:space="preserve">But it </w:t>
-      </w:r>
-      <w:r>
-        <w:rPr>
-          <w:i/>
-          <w:iCs/>
-        </w:rPr>
-        <w:t>might</w:t>
-      </w:r>
-      <w:r>
-        <w:t xml:space="preserve"> matter that it’s at least less than the granular scale (the top scale height</w:t>
-      </w:r>
-      <w:r>
-        <w:t xml:space="preserve">). </w:t>
-      </w:r>
-    </w:p>
-    <w:p>
-      <w:pPr>
-        <w:pStyle w:val="ListParagraph"/>
-        <w:numPr>
-          <w:ilvl w:val="1"/>
-          <w:numId w:val="1"/>
-        </w:numPr>
-        <w:rPr>
-          <w:b/>
-          <w:bCs/>
-        </w:rPr>
-      </w:pPr>
-      <w:r>
-        <w:t xml:space="preserve">Take the highest-Ra case from before. </w:t>
-      </w:r>
-    </w:p>
-    <w:p>
-      <w:pPr>
-        <w:pStyle w:val="ListParagraph"/>
-        <w:numPr>
-          <w:ilvl w:val="1"/>
-          <w:numId w:val="1"/>
-        </w:numPr>
-        <w:rPr>
-          <w:b/>
-          <w:bCs/>
-        </w:rPr>
-      </w:pPr>
-      <w:r>
-        <w:t xml:space="preserve">Change the cooling layer depth: both much &lt;&lt; </w:t>
-      </w:r>
-      <w:proofErr w:type="spellStart"/>
-      <w:r>
-        <w:t>H_</w:t>
-      </w:r>
-      <w:proofErr w:type="gramStart"/>
-      <w:r>
-        <w:t>rho,top</w:t>
-      </w:r>
-      <w:proofErr w:type="spellEnd"/>
-      <w:proofErr w:type="gramEnd"/>
-      <w:r>
-        <w:t xml:space="preserve"> (if the sim doesn’t crash) and very large (say symmetric heating/cooling about the middle of the CZ). </w:t>
+        <w:t xml:space="preserve"> = 4, </w:t>
+      </w:r>
+      <w:proofErr w:type="spellStart"/>
+      <w:r>
+        <w:t>Hrho_bot</w:t>
+      </w:r>
+      <w:proofErr w:type="spellEnd"/>
+      <w:r>
+        <w:t>/</w:t>
+      </w:r>
+      <w:proofErr w:type="spellStart"/>
+      <w:r>
+        <w:t>Hrho_top</w:t>
+      </w:r>
+      <w:proofErr w:type="spellEnd"/>
+      <w:r>
+        <w:t xml:space="preserve"> = 8.3. For </w:t>
+      </w:r>
+      <w:proofErr w:type="spellStart"/>
+      <w:r>
+        <w:t>N_rho</w:t>
+      </w:r>
+      <w:proofErr w:type="spellEnd"/>
+      <w:r>
+        <w:t xml:space="preserve"> = 5, the ratio was 14.8. So we sacrifice some scale separation. </w:t>
       </w:r>
     </w:p>
     <w:sectPr>

</xml_diff>